<commit_message>
add graphs to report
</commit_message>
<xml_diff>
--- a/raport1.docx
+++ b/raport1.docx
@@ -1,6 +1,6 @@
 
 <file path=word/document.xml><?xml version="1.0" encoding="utf-8"?>
-<w:document xmlns:wpc="http://schemas.microsoft.com/office/word/2010/wordprocessingCanvas" xmlns:mc="http://schemas.openxmlformats.org/markup-compatibility/2006" xmlns:o="urn:schemas-microsoft-com:office:office" xmlns:r="http://schemas.openxmlformats.org/officeDocument/2006/relationships" xmlns:m="http://schemas.openxmlformats.org/officeDocument/2006/math" xmlns:v="urn:schemas-microsoft-com:vml" xmlns:wp14="http://schemas.microsoft.com/office/word/2010/wordprocessingDrawing" xmlns:wp="http://schemas.openxmlformats.org/drawingml/2006/wordprocessingDrawing" xmlns:w10="urn:schemas-microsoft-com:office:word" xmlns:w="http://schemas.openxmlformats.org/wordprocessingml/2006/main" xmlns:w14="http://schemas.microsoft.com/office/word/2010/wordml" xmlns:w15="http://schemas.microsoft.com/office/word/2012/wordml" xmlns:wpg="http://schemas.microsoft.com/office/word/2010/wordprocessingGroup" xmlns:wpi="http://schemas.microsoft.com/office/word/2010/wordprocessingInk" xmlns:wne="http://schemas.microsoft.com/office/word/2006/wordml" xmlns:wps="http://schemas.microsoft.com/office/word/2010/wordprocessingShape" mc:Ignorable="w14 w15 wp14">
+<w:document xmlns:wpc="http://schemas.microsoft.com/office/word/2010/wordprocessingCanvas" xmlns:cx="http://schemas.microsoft.com/office/drawing/2014/chartex" xmlns:cx1="http://schemas.microsoft.com/office/drawing/2015/9/8/chartex" xmlns:mc="http://schemas.openxmlformats.org/markup-compatibility/2006" xmlns:o="urn:schemas-microsoft-com:office:office" xmlns:r="http://schemas.openxmlformats.org/officeDocument/2006/relationships" xmlns:m="http://schemas.openxmlformats.org/officeDocument/2006/math" xmlns:v="urn:schemas-microsoft-com:vml" xmlns:wp14="http://schemas.microsoft.com/office/word/2010/wordprocessingDrawing" xmlns:wp="http://schemas.openxmlformats.org/drawingml/2006/wordprocessingDrawing" xmlns:w10="urn:schemas-microsoft-com:office:word" xmlns:w="http://schemas.openxmlformats.org/wordprocessingml/2006/main" xmlns:w14="http://schemas.microsoft.com/office/word/2010/wordml" xmlns:w15="http://schemas.microsoft.com/office/word/2012/wordml" xmlns:w16se="http://schemas.microsoft.com/office/word/2015/wordml/symex" xmlns:wpg="http://schemas.microsoft.com/office/word/2010/wordprocessingGroup" xmlns:wpi="http://schemas.microsoft.com/office/word/2010/wordprocessingInk" xmlns:wne="http://schemas.microsoft.com/office/word/2006/wordml" xmlns:wps="http://schemas.microsoft.com/office/word/2010/wordprocessingShape" mc:Ignorable="w14 w15 w16se wp14">
   <w:body>
     <w:p>
       <w:pPr>
@@ -337,8 +337,6 @@
         </w:rPr>
         <w:t>Pavăl</w:t>
       </w:r>
-      <w:bookmarkStart w:id="0" w:name="_GoBack"/>
-      <w:bookmarkEnd w:id="0"/>
       <w:r>
         <w:rPr>
           <w:rFonts w:ascii="Times New Roman" w:hAnsi="Times New Roman" w:cs="Times New Roman"/>
@@ -1752,6 +1750,229 @@
     </w:p>
     <w:p>
       <w:pPr>
+        <w:pStyle w:val="ListParagraph"/>
+        <w:numPr>
+          <w:ilvl w:val="0"/>
+          <w:numId w:val="1"/>
+        </w:numPr>
+        <w:spacing w:line="240" w:lineRule="auto"/>
+        <w:rPr>
+          <w:rFonts w:ascii="Times New Roman" w:hAnsi="Times New Roman" w:cs="Times New Roman"/>
+          <w:b/>
+          <w:sz w:val="28"/>
+          <w:szCs w:val="28"/>
+          <w:lang w:val="ro-RO"/>
+        </w:rPr>
+      </w:pPr>
+      <w:r>
+        <w:rPr>
+          <w:rFonts w:ascii="Times New Roman" w:hAnsi="Times New Roman" w:cs="Times New Roman"/>
+          <w:b/>
+          <w:sz w:val="28"/>
+          <w:szCs w:val="28"/>
+          <w:lang w:val="ro-RO"/>
+        </w:rPr>
+        <w:t>Rezultate estimare π pe CPU</w:t>
+      </w:r>
+    </w:p>
+    <w:p>
+      <w:pPr>
+        <w:spacing w:line="240" w:lineRule="auto"/>
+        <w:rPr>
+          <w:rFonts w:ascii="Times New Roman" w:hAnsi="Times New Roman" w:cs="Times New Roman"/>
+          <w:b/>
+          <w:sz w:val="28"/>
+          <w:szCs w:val="28"/>
+          <w:lang w:val="ro-RO"/>
+        </w:rPr>
+      </w:pPr>
+      <w:r>
+        <w:rPr>
+          <w:rFonts w:ascii="Times New Roman" w:hAnsi="Times New Roman" w:cs="Times New Roman"/>
+          <w:b/>
+          <w:noProof/>
+          <w:sz w:val="28"/>
+          <w:szCs w:val="28"/>
+        </w:rPr>
+        <w:drawing>
+          <wp:inline distT="0" distB="0" distL="0" distR="0">
+            <wp:extent cx="5362575" cy="2886075"/>
+            <wp:effectExtent l="0" t="0" r="9525" b="9525"/>
+            <wp:docPr id="2" name="Chart 2"/>
+            <wp:cNvGraphicFramePr/>
+            <a:graphic xmlns:a="http://schemas.openxmlformats.org/drawingml/2006/main">
+              <a:graphicData uri="http://schemas.openxmlformats.org/drawingml/2006/chart">
+                <c:chart xmlns:c="http://schemas.openxmlformats.org/drawingml/2006/chart" xmlns:r="http://schemas.openxmlformats.org/officeDocument/2006/relationships" r:id="rId6"/>
+              </a:graphicData>
+            </a:graphic>
+          </wp:inline>
+        </w:drawing>
+      </w:r>
+    </w:p>
+    <w:p>
+      <w:pPr>
+        <w:spacing w:line="240" w:lineRule="auto"/>
+        <w:ind w:left="720"/>
+        <w:rPr>
+          <w:rFonts w:ascii="Times New Roman" w:hAnsi="Times New Roman" w:cs="Times New Roman"/>
+          <w:b/>
+          <w:sz w:val="28"/>
+          <w:szCs w:val="28"/>
+          <w:lang w:val="ro-RO"/>
+        </w:rPr>
+      </w:pPr>
+      <w:r>
+        <w:rPr>
+          <w:rFonts w:ascii="Times New Roman" w:hAnsi="Times New Roman" w:cs="Times New Roman"/>
+          <w:b/>
+          <w:noProof/>
+          <w:sz w:val="28"/>
+          <w:szCs w:val="28"/>
+        </w:rPr>
+        <w:lastRenderedPageBreak/>
+        <w:drawing>
+          <wp:inline distT="0" distB="0" distL="0" distR="0">
+            <wp:extent cx="5467350" cy="2733675"/>
+            <wp:effectExtent l="0" t="0" r="0" b="9525"/>
+            <wp:docPr id="3" name="Chart 3"/>
+            <wp:cNvGraphicFramePr/>
+            <a:graphic xmlns:a="http://schemas.openxmlformats.org/drawingml/2006/main">
+              <a:graphicData uri="http://schemas.openxmlformats.org/drawingml/2006/chart">
+                <c:chart xmlns:c="http://schemas.openxmlformats.org/drawingml/2006/chart" xmlns:r="http://schemas.openxmlformats.org/officeDocument/2006/relationships" r:id="rId7"/>
+              </a:graphicData>
+            </a:graphic>
+          </wp:inline>
+        </w:drawing>
+      </w:r>
+    </w:p>
+    <w:p>
+      <w:pPr>
+        <w:pStyle w:val="ListParagraph"/>
+        <w:numPr>
+          <w:ilvl w:val="0"/>
+          <w:numId w:val="1"/>
+        </w:numPr>
+        <w:spacing w:line="240" w:lineRule="auto"/>
+        <w:rPr>
+          <w:rFonts w:ascii="Times New Roman" w:hAnsi="Times New Roman" w:cs="Times New Roman"/>
+          <w:b/>
+          <w:sz w:val="28"/>
+          <w:szCs w:val="28"/>
+          <w:lang w:val="ro-RO"/>
+        </w:rPr>
+      </w:pPr>
+      <w:r>
+        <w:rPr>
+          <w:rFonts w:ascii="Times New Roman" w:hAnsi="Times New Roman" w:cs="Times New Roman"/>
+          <w:b/>
+          <w:sz w:val="28"/>
+          <w:szCs w:val="28"/>
+          <w:lang w:val="ro-RO"/>
+        </w:rPr>
+        <w:t>Estimare număr π pe GPU varianta naivă</w:t>
+      </w:r>
+    </w:p>
+    <w:p>
+      <w:pPr>
+        <w:pStyle w:val="ListParagraph"/>
+        <w:spacing w:line="240" w:lineRule="auto"/>
+        <w:rPr>
+          <w:rFonts w:ascii="Times New Roman" w:hAnsi="Times New Roman" w:cs="Times New Roman"/>
+          <w:b/>
+          <w:sz w:val="28"/>
+          <w:szCs w:val="28"/>
+          <w:lang w:val="ro-RO"/>
+        </w:rPr>
+      </w:pPr>
+    </w:p>
+    <w:p>
+      <w:pPr>
+        <w:pStyle w:val="ListParagraph"/>
+        <w:spacing w:line="240" w:lineRule="auto"/>
+        <w:rPr>
+          <w:rFonts w:ascii="Times New Roman" w:hAnsi="Times New Roman" w:cs="Times New Roman"/>
+          <w:b/>
+          <w:sz w:val="28"/>
+          <w:szCs w:val="28"/>
+          <w:lang w:val="ro-RO"/>
+        </w:rPr>
+      </w:pPr>
+      <w:r>
+        <w:rPr>
+          <w:rFonts w:ascii="Times New Roman" w:hAnsi="Times New Roman" w:cs="Times New Roman"/>
+          <w:b/>
+          <w:noProof/>
+          <w:sz w:val="28"/>
+          <w:szCs w:val="28"/>
+        </w:rPr>
+        <w:drawing>
+          <wp:inline distT="0" distB="0" distL="0" distR="0" wp14:anchorId="3698A6B9" wp14:editId="1940D07E">
+            <wp:extent cx="5362575" cy="2886075"/>
+            <wp:effectExtent l="0" t="0" r="9525" b="9525"/>
+            <wp:docPr id="4" name="Chart 4"/>
+            <wp:cNvGraphicFramePr/>
+            <a:graphic xmlns:a="http://schemas.openxmlformats.org/drawingml/2006/main">
+              <a:graphicData uri="http://schemas.openxmlformats.org/drawingml/2006/chart">
+                <c:chart xmlns:c="http://schemas.openxmlformats.org/drawingml/2006/chart" xmlns:r="http://schemas.openxmlformats.org/officeDocument/2006/relationships" r:id="rId8"/>
+              </a:graphicData>
+            </a:graphic>
+          </wp:inline>
+        </w:drawing>
+      </w:r>
+    </w:p>
+    <w:p>
+      <w:pPr>
+        <w:pStyle w:val="ListParagraph"/>
+        <w:spacing w:line="240" w:lineRule="auto"/>
+        <w:rPr>
+          <w:rFonts w:ascii="Times New Roman" w:hAnsi="Times New Roman" w:cs="Times New Roman"/>
+          <w:b/>
+          <w:sz w:val="28"/>
+          <w:szCs w:val="28"/>
+          <w:lang w:val="ro-RO"/>
+        </w:rPr>
+      </w:pPr>
+      <w:bookmarkStart w:id="0" w:name="_GoBack"/>
+      <w:bookmarkEnd w:id="0"/>
+    </w:p>
+    <w:p>
+      <w:pPr>
+        <w:pStyle w:val="ListParagraph"/>
+        <w:spacing w:line="240" w:lineRule="auto"/>
+        <w:rPr>
+          <w:rFonts w:ascii="Times New Roman" w:hAnsi="Times New Roman" w:cs="Times New Roman"/>
+          <w:b/>
+          <w:sz w:val="28"/>
+          <w:szCs w:val="28"/>
+          <w:lang w:val="ro-RO"/>
+        </w:rPr>
+      </w:pPr>
+      <w:r>
+        <w:rPr>
+          <w:rFonts w:ascii="Times New Roman" w:hAnsi="Times New Roman" w:cs="Times New Roman"/>
+          <w:b/>
+          <w:noProof/>
+          <w:sz w:val="28"/>
+          <w:szCs w:val="28"/>
+        </w:rPr>
+        <w:lastRenderedPageBreak/>
+        <w:drawing>
+          <wp:inline distT="0" distB="0" distL="0" distR="0" wp14:anchorId="5873A125" wp14:editId="66F9FC6E">
+            <wp:extent cx="5467350" cy="2733675"/>
+            <wp:effectExtent l="0" t="0" r="0" b="9525"/>
+            <wp:docPr id="5" name="Chart 5"/>
+            <wp:cNvGraphicFramePr/>
+            <a:graphic xmlns:a="http://schemas.openxmlformats.org/drawingml/2006/main">
+              <a:graphicData uri="http://schemas.openxmlformats.org/drawingml/2006/chart">
+                <c:chart xmlns:c="http://schemas.openxmlformats.org/drawingml/2006/chart" xmlns:r="http://schemas.openxmlformats.org/officeDocument/2006/relationships" r:id="rId9"/>
+              </a:graphicData>
+            </a:graphic>
+          </wp:inline>
+        </w:drawing>
+      </w:r>
+    </w:p>
+    <w:p>
+      <w:pPr>
         <w:spacing w:line="240" w:lineRule="auto"/>
         <w:jc w:val="both"/>
         <w:rPr>
@@ -1764,10 +1985,47 @@
     </w:p>
     <w:p>
       <w:pPr>
+        <w:spacing w:line="240" w:lineRule="auto"/>
+        <w:jc w:val="both"/>
+        <w:rPr>
+          <w:rFonts w:ascii="Times New Roman" w:hAnsi="Times New Roman" w:cs="Times New Roman"/>
+          <w:sz w:val="24"/>
+          <w:szCs w:val="24"/>
+          <w:lang w:val="ro-RO"/>
+        </w:rPr>
+      </w:pPr>
+    </w:p>
+    <w:p>
+      <w:pPr>
+        <w:spacing w:line="240" w:lineRule="auto"/>
+        <w:jc w:val="both"/>
+        <w:rPr>
+          <w:rFonts w:ascii="Times New Roman" w:hAnsi="Times New Roman" w:cs="Times New Roman"/>
+          <w:sz w:val="24"/>
+          <w:szCs w:val="24"/>
+          <w:lang w:val="ro-RO"/>
+        </w:rPr>
+      </w:pPr>
+    </w:p>
+    <w:p>
+      <w:pPr>
+        <w:spacing w:line="240" w:lineRule="auto"/>
+        <w:jc w:val="both"/>
+        <w:rPr>
+          <w:rFonts w:ascii="Times New Roman" w:hAnsi="Times New Roman" w:cs="Times New Roman"/>
+          <w:sz w:val="24"/>
+          <w:szCs w:val="24"/>
+          <w:lang w:val="ro-RO"/>
+        </w:rPr>
+      </w:pPr>
+    </w:p>
+    <w:p>
+      <w:pPr>
         <w:rPr>
           <w:rFonts w:ascii="Times New Roman" w:hAnsi="Times New Roman" w:cs="Times New Roman"/>
           <w:sz w:val="28"/>
           <w:szCs w:val="28"/>
+          <w:lang w:val="ro-RO"/>
         </w:rPr>
       </w:pPr>
     </w:p>
@@ -1782,8 +2040,8 @@
 </file>
 
 <file path=word/numbering.xml><?xml version="1.0" encoding="utf-8"?>
-<w:numbering xmlns:wpc="http://schemas.microsoft.com/office/word/2010/wordprocessingCanvas" xmlns:mc="http://schemas.openxmlformats.org/markup-compatibility/2006" xmlns:o="urn:schemas-microsoft-com:office:office" xmlns:r="http://schemas.openxmlformats.org/officeDocument/2006/relationships" xmlns:m="http://schemas.openxmlformats.org/officeDocument/2006/math" xmlns:v="urn:schemas-microsoft-com:vml" xmlns:wp14="http://schemas.microsoft.com/office/word/2010/wordprocessingDrawing" xmlns:wp="http://schemas.openxmlformats.org/drawingml/2006/wordprocessingDrawing" xmlns:w10="urn:schemas-microsoft-com:office:word" xmlns:w="http://schemas.openxmlformats.org/wordprocessingml/2006/main" xmlns:w14="http://schemas.microsoft.com/office/word/2010/wordml" xmlns:w15="http://schemas.microsoft.com/office/word/2012/wordml" xmlns:wpg="http://schemas.microsoft.com/office/word/2010/wordprocessingGroup" xmlns:wpi="http://schemas.microsoft.com/office/word/2010/wordprocessingInk" xmlns:wne="http://schemas.microsoft.com/office/word/2006/wordml" xmlns:wps="http://schemas.microsoft.com/office/word/2010/wordprocessingShape" mc:Ignorable="w14 w15 wp14">
-  <w:abstractNum w:abstractNumId="0">
+<w:numbering xmlns:wpc="http://schemas.microsoft.com/office/word/2010/wordprocessingCanvas" xmlns:cx="http://schemas.microsoft.com/office/drawing/2014/chartex" xmlns:cx1="http://schemas.microsoft.com/office/drawing/2015/9/8/chartex" xmlns:mc="http://schemas.openxmlformats.org/markup-compatibility/2006" xmlns:o="urn:schemas-microsoft-com:office:office" xmlns:r="http://schemas.openxmlformats.org/officeDocument/2006/relationships" xmlns:m="http://schemas.openxmlformats.org/officeDocument/2006/math" xmlns:v="urn:schemas-microsoft-com:vml" xmlns:wp14="http://schemas.microsoft.com/office/word/2010/wordprocessingDrawing" xmlns:wp="http://schemas.openxmlformats.org/drawingml/2006/wordprocessingDrawing" xmlns:w10="urn:schemas-microsoft-com:office:word" xmlns:w="http://schemas.openxmlformats.org/wordprocessingml/2006/main" xmlns:w14="http://schemas.microsoft.com/office/word/2010/wordml" xmlns:w15="http://schemas.microsoft.com/office/word/2012/wordml" xmlns:w16se="http://schemas.microsoft.com/office/word/2015/wordml/symex" xmlns:wpg="http://schemas.microsoft.com/office/word/2010/wordprocessingGroup" xmlns:wpi="http://schemas.microsoft.com/office/word/2010/wordprocessingInk" xmlns:wne="http://schemas.microsoft.com/office/word/2006/wordml" xmlns:wps="http://schemas.microsoft.com/office/word/2010/wordprocessingShape" mc:Ignorable="w14 w15 w16se wp14">
+  <w:abstractNum w:abstractNumId="0" w15:restartNumberingAfterBreak="0">
     <w:nsid w:val="46A26E70"/>
     <w:multiLevelType w:val="hybridMultilevel"/>
     <w:tmpl w:val="00283630"/>
@@ -1896,10 +2154,10 @@
       </w:rPr>
     </w:lvl>
   </w:abstractNum>
-  <w:abstractNum w:abstractNumId="1">
+  <w:abstractNum w:abstractNumId="1" w15:restartNumberingAfterBreak="0">
     <w:nsid w:val="778B6258"/>
     <w:multiLevelType w:val="hybridMultilevel"/>
-    <w:tmpl w:val="606A2502"/>
+    <w:tmpl w:val="EA1E2D1E"/>
     <w:lvl w:ilvl="0" w:tplc="0409000F">
       <w:start w:val="1"/>
       <w:numFmt w:val="decimal"/>
@@ -1985,7 +2243,7 @@
       </w:pPr>
     </w:lvl>
   </w:abstractNum>
-  <w:abstractNum w:abstractNumId="2">
+  <w:abstractNum w:abstractNumId="2" w15:restartNumberingAfterBreak="0">
     <w:nsid w:val="7D851D8F"/>
     <w:multiLevelType w:val="hybridMultilevel"/>
     <w:tmpl w:val="606A2502"/>
@@ -2087,7 +2345,7 @@
 </file>
 
 <file path=word/styles.xml><?xml version="1.0" encoding="utf-8"?>
-<w:styles xmlns:mc="http://schemas.openxmlformats.org/markup-compatibility/2006" xmlns:r="http://schemas.openxmlformats.org/officeDocument/2006/relationships" xmlns:w="http://schemas.openxmlformats.org/wordprocessingml/2006/main" xmlns:w14="http://schemas.microsoft.com/office/word/2010/wordml" xmlns:w15="http://schemas.microsoft.com/office/word/2012/wordml" mc:Ignorable="w14 w15">
+<w:styles xmlns:mc="http://schemas.openxmlformats.org/markup-compatibility/2006" xmlns:r="http://schemas.openxmlformats.org/officeDocument/2006/relationships" xmlns:w="http://schemas.openxmlformats.org/wordprocessingml/2006/main" xmlns:w14="http://schemas.microsoft.com/office/word/2010/wordml" xmlns:w15="http://schemas.microsoft.com/office/word/2012/wordml" xmlns:w16se="http://schemas.microsoft.com/office/word/2015/wordml/symex" mc:Ignorable="w14 w15 w16se">
   <w:docDefaults>
     <w:rPrDefault>
       <w:rPr>
@@ -2619,6 +2877,3661 @@
 </w:styles>
 </file>
 
+<file path=word/charts/chart1.xml><?xml version="1.0" encoding="utf-8"?>
+<c:chartSpace xmlns:c="http://schemas.openxmlformats.org/drawingml/2006/chart" xmlns:a="http://schemas.openxmlformats.org/drawingml/2006/main" xmlns:r="http://schemas.openxmlformats.org/officeDocument/2006/relationships" xmlns:c16r2="http://schemas.microsoft.com/office/drawing/2015/06/chart">
+  <c:date1904 val="0"/>
+  <c:lang val="en-US"/>
+  <c:roundedCorners val="0"/>
+  <mc:AlternateContent xmlns:mc="http://schemas.openxmlformats.org/markup-compatibility/2006">
+    <mc:Choice xmlns:c14="http://schemas.microsoft.com/office/drawing/2007/8/2/chart" Requires="c14">
+      <c14:style val="102"/>
+    </mc:Choice>
+    <mc:Fallback>
+      <c:style val="2"/>
+    </mc:Fallback>
+  </mc:AlternateContent>
+  <c:chart>
+    <c:title>
+      <c:tx>
+        <c:rich>
+          <a:bodyPr rot="0" spcFirstLastPara="1" vertOverflow="ellipsis" vert="horz" wrap="square" anchor="ctr" anchorCtr="1"/>
+          <a:lstStyle/>
+          <a:p>
+            <a:pPr>
+              <a:defRPr sz="1400" b="0" i="0" u="none" strike="noStrike" kern="1200" spc="0" baseline="0">
+                <a:solidFill>
+                  <a:schemeClr val="tx1">
+                    <a:lumMod val="65000"/>
+                    <a:lumOff val="35000"/>
+                  </a:schemeClr>
+                </a:solidFill>
+                <a:latin typeface="+mn-lt"/>
+                <a:ea typeface="+mn-ea"/>
+                <a:cs typeface="+mn-cs"/>
+              </a:defRPr>
+            </a:pPr>
+            <a:r>
+              <a:rPr lang="ro-RO"/>
+              <a:t>Timp</a:t>
+            </a:r>
+            <a:r>
+              <a:rPr lang="ro-RO" baseline="0"/>
+              <a:t> estimare număr </a:t>
+            </a:r>
+            <a:r>
+              <a:rPr lang="el-GR" baseline="0">
+                <a:latin typeface="Times New Roman" panose="02020603050405020304" pitchFamily="18" charset="0"/>
+                <a:cs typeface="Times New Roman" panose="02020603050405020304" pitchFamily="18" charset="0"/>
+              </a:rPr>
+              <a:t>π</a:t>
+            </a:r>
+            <a:r>
+              <a:rPr lang="ro-RO" baseline="0"/>
+              <a:t> pe CPU (secunde)</a:t>
+            </a:r>
+            <a:endParaRPr lang="en-US"/>
+          </a:p>
+        </c:rich>
+      </c:tx>
+      <c:overlay val="0"/>
+      <c:spPr>
+        <a:noFill/>
+        <a:ln>
+          <a:noFill/>
+        </a:ln>
+        <a:effectLst/>
+      </c:spPr>
+      <c:txPr>
+        <a:bodyPr rot="0" spcFirstLastPara="1" vertOverflow="ellipsis" vert="horz" wrap="square" anchor="ctr" anchorCtr="1"/>
+        <a:lstStyle/>
+        <a:p>
+          <a:pPr>
+            <a:defRPr sz="1400" b="0" i="0" u="none" strike="noStrike" kern="1200" spc="0" baseline="0">
+              <a:solidFill>
+                <a:schemeClr val="tx1">
+                  <a:lumMod val="65000"/>
+                  <a:lumOff val="35000"/>
+                </a:schemeClr>
+              </a:solidFill>
+              <a:latin typeface="+mn-lt"/>
+              <a:ea typeface="+mn-ea"/>
+              <a:cs typeface="+mn-cs"/>
+            </a:defRPr>
+          </a:pPr>
+          <a:endParaRPr lang="en-US"/>
+        </a:p>
+      </c:txPr>
+    </c:title>
+    <c:autoTitleDeleted val="0"/>
+    <c:plotArea>
+      <c:layout/>
+      <c:barChart>
+        <c:barDir val="col"/>
+        <c:grouping val="clustered"/>
+        <c:varyColors val="0"/>
+        <c:ser>
+          <c:idx val="0"/>
+          <c:order val="0"/>
+          <c:tx>
+            <c:strRef>
+              <c:f>Sheet1!$B$1</c:f>
+              <c:strCache>
+                <c:ptCount val="1"/>
+                <c:pt idx="0">
+                  <c:v>Nr. repetări</c:v>
+                </c:pt>
+              </c:strCache>
+            </c:strRef>
+          </c:tx>
+          <c:spPr>
+            <a:solidFill>
+              <a:schemeClr val="accent1"/>
+            </a:solidFill>
+            <a:ln>
+              <a:noFill/>
+            </a:ln>
+            <a:effectLst/>
+          </c:spPr>
+          <c:invertIfNegative val="0"/>
+          <c:cat>
+            <c:numRef>
+              <c:f>Sheet1!$A$2:$A$6</c:f>
+              <c:numCache>
+                <c:formatCode>General</c:formatCode>
+                <c:ptCount val="5"/>
+                <c:pt idx="0">
+                  <c:v>16384</c:v>
+                </c:pt>
+                <c:pt idx="1">
+                  <c:v>65536</c:v>
+                </c:pt>
+                <c:pt idx="2">
+                  <c:v>1048576</c:v>
+                </c:pt>
+                <c:pt idx="3">
+                  <c:v>4194304</c:v>
+                </c:pt>
+              </c:numCache>
+            </c:numRef>
+          </c:cat>
+          <c:val>
+            <c:numRef>
+              <c:f>Sheet1!$B$2:$B$6</c:f>
+              <c:numCache>
+                <c:formatCode>#,##0.000</c:formatCode>
+                <c:ptCount val="5"/>
+                <c:pt idx="0">
+                  <c:v>2.8000000000000001E-2</c:v>
+                </c:pt>
+                <c:pt idx="1">
+                  <c:v>0.113</c:v>
+                </c:pt>
+                <c:pt idx="2">
+                  <c:v>1.4059999999999999</c:v>
+                </c:pt>
+                <c:pt idx="3">
+                  <c:v>5.2839999999999998</c:v>
+                </c:pt>
+              </c:numCache>
+            </c:numRef>
+          </c:val>
+          <c:extLst>
+            <c:ext xmlns:c16="http://schemas.microsoft.com/office/drawing/2014/chart" uri="{C3380CC4-5D6E-409C-BE32-E72D297353CC}">
+              <c16:uniqueId val="{00000000-CF30-4953-9F62-185DC0FD1B1A}"/>
+            </c:ext>
+          </c:extLst>
+        </c:ser>
+        <c:dLbls>
+          <c:showLegendKey val="0"/>
+          <c:showVal val="0"/>
+          <c:showCatName val="0"/>
+          <c:showSerName val="0"/>
+          <c:showPercent val="0"/>
+          <c:showBubbleSize val="0"/>
+        </c:dLbls>
+        <c:gapWidth val="219"/>
+        <c:overlap val="-27"/>
+        <c:axId val="1586730223"/>
+        <c:axId val="1072747951"/>
+      </c:barChart>
+      <c:catAx>
+        <c:axId val="1586730223"/>
+        <c:scaling>
+          <c:orientation val="minMax"/>
+        </c:scaling>
+        <c:delete val="0"/>
+        <c:axPos val="b"/>
+        <c:numFmt formatCode="General" sourceLinked="1"/>
+        <c:majorTickMark val="none"/>
+        <c:minorTickMark val="none"/>
+        <c:tickLblPos val="nextTo"/>
+        <c:spPr>
+          <a:noFill/>
+          <a:ln w="9525" cap="flat" cmpd="sng" algn="ctr">
+            <a:solidFill>
+              <a:schemeClr val="tx1">
+                <a:lumMod val="15000"/>
+                <a:lumOff val="85000"/>
+              </a:schemeClr>
+            </a:solidFill>
+            <a:round/>
+          </a:ln>
+          <a:effectLst/>
+        </c:spPr>
+        <c:txPr>
+          <a:bodyPr rot="-60000000" spcFirstLastPara="1" vertOverflow="ellipsis" vert="horz" wrap="square" anchor="ctr" anchorCtr="1"/>
+          <a:lstStyle/>
+          <a:p>
+            <a:pPr>
+              <a:defRPr sz="900" b="0" i="0" u="none" strike="noStrike" kern="1200" baseline="0">
+                <a:solidFill>
+                  <a:schemeClr val="tx1">
+                    <a:lumMod val="65000"/>
+                    <a:lumOff val="35000"/>
+                  </a:schemeClr>
+                </a:solidFill>
+                <a:latin typeface="+mn-lt"/>
+                <a:ea typeface="+mn-ea"/>
+                <a:cs typeface="+mn-cs"/>
+              </a:defRPr>
+            </a:pPr>
+            <a:endParaRPr lang="en-US"/>
+          </a:p>
+        </c:txPr>
+        <c:crossAx val="1072747951"/>
+        <c:crosses val="autoZero"/>
+        <c:auto val="1"/>
+        <c:lblAlgn val="ctr"/>
+        <c:lblOffset val="100"/>
+        <c:noMultiLvlLbl val="0"/>
+      </c:catAx>
+      <c:valAx>
+        <c:axId val="1072747951"/>
+        <c:scaling>
+          <c:orientation val="minMax"/>
+        </c:scaling>
+        <c:delete val="0"/>
+        <c:axPos val="l"/>
+        <c:majorGridlines>
+          <c:spPr>
+            <a:ln w="9525" cap="flat" cmpd="sng" algn="ctr">
+              <a:solidFill>
+                <a:schemeClr val="tx1">
+                  <a:lumMod val="15000"/>
+                  <a:lumOff val="85000"/>
+                </a:schemeClr>
+              </a:solidFill>
+              <a:round/>
+            </a:ln>
+            <a:effectLst/>
+          </c:spPr>
+        </c:majorGridlines>
+        <c:numFmt formatCode="#,##0.000" sourceLinked="1"/>
+        <c:majorTickMark val="none"/>
+        <c:minorTickMark val="none"/>
+        <c:tickLblPos val="nextTo"/>
+        <c:spPr>
+          <a:noFill/>
+          <a:ln>
+            <a:noFill/>
+          </a:ln>
+          <a:effectLst/>
+        </c:spPr>
+        <c:txPr>
+          <a:bodyPr rot="-60000000" spcFirstLastPara="1" vertOverflow="ellipsis" vert="horz" wrap="square" anchor="ctr" anchorCtr="1"/>
+          <a:lstStyle/>
+          <a:p>
+            <a:pPr>
+              <a:defRPr sz="900" b="0" i="0" u="none" strike="noStrike" kern="1200" baseline="0">
+                <a:solidFill>
+                  <a:schemeClr val="tx1">
+                    <a:lumMod val="65000"/>
+                    <a:lumOff val="35000"/>
+                  </a:schemeClr>
+                </a:solidFill>
+                <a:latin typeface="+mn-lt"/>
+                <a:ea typeface="+mn-ea"/>
+                <a:cs typeface="+mn-cs"/>
+              </a:defRPr>
+            </a:pPr>
+            <a:endParaRPr lang="en-US"/>
+          </a:p>
+        </c:txPr>
+        <c:crossAx val="1586730223"/>
+        <c:crosses val="autoZero"/>
+        <c:crossBetween val="between"/>
+      </c:valAx>
+      <c:spPr>
+        <a:noFill/>
+        <a:ln>
+          <a:noFill/>
+        </a:ln>
+        <a:effectLst/>
+      </c:spPr>
+    </c:plotArea>
+    <c:legend>
+      <c:legendPos val="b"/>
+      <c:overlay val="0"/>
+      <c:spPr>
+        <a:noFill/>
+        <a:ln>
+          <a:noFill/>
+        </a:ln>
+        <a:effectLst/>
+      </c:spPr>
+      <c:txPr>
+        <a:bodyPr rot="0" spcFirstLastPara="1" vertOverflow="ellipsis" vert="horz" wrap="square" anchor="ctr" anchorCtr="1"/>
+        <a:lstStyle/>
+        <a:p>
+          <a:pPr>
+            <a:defRPr sz="900" b="0" i="0" u="none" strike="noStrike" kern="1200" baseline="0">
+              <a:solidFill>
+                <a:schemeClr val="tx1">
+                  <a:lumMod val="65000"/>
+                  <a:lumOff val="35000"/>
+                </a:schemeClr>
+              </a:solidFill>
+              <a:latin typeface="+mn-lt"/>
+              <a:ea typeface="+mn-ea"/>
+              <a:cs typeface="+mn-cs"/>
+            </a:defRPr>
+          </a:pPr>
+          <a:endParaRPr lang="en-US"/>
+        </a:p>
+      </c:txPr>
+    </c:legend>
+    <c:plotVisOnly val="1"/>
+    <c:dispBlanksAs val="gap"/>
+    <c:showDLblsOverMax val="0"/>
+  </c:chart>
+  <c:spPr>
+    <a:solidFill>
+      <a:schemeClr val="bg1"/>
+    </a:solidFill>
+    <a:ln w="9525" cap="flat" cmpd="sng" algn="ctr">
+      <a:solidFill>
+        <a:schemeClr val="tx1">
+          <a:lumMod val="15000"/>
+          <a:lumOff val="85000"/>
+        </a:schemeClr>
+      </a:solidFill>
+      <a:round/>
+    </a:ln>
+    <a:effectLst/>
+  </c:spPr>
+  <c:txPr>
+    <a:bodyPr/>
+    <a:lstStyle/>
+    <a:p>
+      <a:pPr>
+        <a:defRPr/>
+      </a:pPr>
+      <a:endParaRPr lang="en-US"/>
+    </a:p>
+  </c:txPr>
+  <c:externalData r:id="rId3">
+    <c:autoUpdate val="0"/>
+  </c:externalData>
+</c:chartSpace>
+</file>
+
+<file path=word/charts/chart2.xml><?xml version="1.0" encoding="utf-8"?>
+<c:chartSpace xmlns:c="http://schemas.openxmlformats.org/drawingml/2006/chart" xmlns:a="http://schemas.openxmlformats.org/drawingml/2006/main" xmlns:r="http://schemas.openxmlformats.org/officeDocument/2006/relationships" xmlns:c16r2="http://schemas.microsoft.com/office/drawing/2015/06/chart">
+  <c:date1904 val="0"/>
+  <c:lang val="en-US"/>
+  <c:roundedCorners val="0"/>
+  <mc:AlternateContent xmlns:mc="http://schemas.openxmlformats.org/markup-compatibility/2006">
+    <mc:Choice xmlns:c14="http://schemas.microsoft.com/office/drawing/2007/8/2/chart" Requires="c14">
+      <c14:style val="102"/>
+    </mc:Choice>
+    <mc:Fallback>
+      <c:style val="2"/>
+    </mc:Fallback>
+  </mc:AlternateContent>
+  <c:chart>
+    <c:title>
+      <c:tx>
+        <c:rich>
+          <a:bodyPr rot="0" spcFirstLastPara="1" vertOverflow="ellipsis" vert="horz" wrap="square" anchor="ctr" anchorCtr="1"/>
+          <a:lstStyle/>
+          <a:p>
+            <a:pPr>
+              <a:defRPr sz="1400" b="0" i="0" u="none" strike="noStrike" kern="1200" spc="0" baseline="0">
+                <a:solidFill>
+                  <a:schemeClr val="tx1">
+                    <a:lumMod val="65000"/>
+                    <a:lumOff val="35000"/>
+                  </a:schemeClr>
+                </a:solidFill>
+                <a:latin typeface="+mn-lt"/>
+                <a:ea typeface="+mn-ea"/>
+                <a:cs typeface="+mn-cs"/>
+              </a:defRPr>
+            </a:pPr>
+            <a:r>
+              <a:rPr lang="en-US"/>
+              <a:t>Estimare</a:t>
+            </a:r>
+            <a:r>
+              <a:rPr lang="ro-RO" baseline="0"/>
+              <a:t> </a:t>
+            </a:r>
+            <a:r>
+              <a:rPr lang="el-GR" baseline="0">
+                <a:latin typeface="Times New Roman" panose="02020603050405020304" pitchFamily="18" charset="0"/>
+                <a:cs typeface="Times New Roman" panose="02020603050405020304" pitchFamily="18" charset="0"/>
+              </a:rPr>
+              <a:t>π</a:t>
+            </a:r>
+            <a:r>
+              <a:rPr lang="en-US"/>
+              <a:t> în funcție de numărul de repetări</a:t>
+            </a:r>
+            <a:r>
+              <a:rPr lang="ro-RO"/>
+              <a:t> pe CPU</a:t>
+            </a:r>
+            <a:endParaRPr lang="en-US"/>
+          </a:p>
+        </c:rich>
+      </c:tx>
+      <c:layout>
+        <c:manualLayout>
+          <c:xMode val="edge"/>
+          <c:yMode val="edge"/>
+          <c:x val="0.11839229905526112"/>
+          <c:y val="2.7874564459930314E-2"/>
+        </c:manualLayout>
+      </c:layout>
+      <c:overlay val="0"/>
+      <c:spPr>
+        <a:noFill/>
+        <a:ln>
+          <a:noFill/>
+        </a:ln>
+        <a:effectLst/>
+      </c:spPr>
+      <c:txPr>
+        <a:bodyPr rot="0" spcFirstLastPara="1" vertOverflow="ellipsis" vert="horz" wrap="square" anchor="ctr" anchorCtr="1"/>
+        <a:lstStyle/>
+        <a:p>
+          <a:pPr>
+            <a:defRPr sz="1400" b="0" i="0" u="none" strike="noStrike" kern="1200" spc="0" baseline="0">
+              <a:solidFill>
+                <a:schemeClr val="tx1">
+                  <a:lumMod val="65000"/>
+                  <a:lumOff val="35000"/>
+                </a:schemeClr>
+              </a:solidFill>
+              <a:latin typeface="+mn-lt"/>
+              <a:ea typeface="+mn-ea"/>
+              <a:cs typeface="+mn-cs"/>
+            </a:defRPr>
+          </a:pPr>
+          <a:endParaRPr lang="en-US"/>
+        </a:p>
+      </c:txPr>
+    </c:title>
+    <c:autoTitleDeleted val="0"/>
+    <c:plotArea>
+      <c:layout/>
+      <c:lineChart>
+        <c:grouping val="standard"/>
+        <c:varyColors val="0"/>
+        <c:ser>
+          <c:idx val="0"/>
+          <c:order val="0"/>
+          <c:tx>
+            <c:strRef>
+              <c:f>Sheet1!$B$1</c:f>
+              <c:strCache>
+                <c:ptCount val="1"/>
+                <c:pt idx="0">
+                  <c:v>Estimare Pi în funcție de numărul de repetări</c:v>
+                </c:pt>
+              </c:strCache>
+            </c:strRef>
+          </c:tx>
+          <c:spPr>
+            <a:ln w="28575" cap="rnd">
+              <a:solidFill>
+                <a:schemeClr val="accent1"/>
+              </a:solidFill>
+              <a:round/>
+            </a:ln>
+            <a:effectLst/>
+          </c:spPr>
+          <c:marker>
+            <c:symbol val="none"/>
+          </c:marker>
+          <c:cat>
+            <c:numRef>
+              <c:f>Sheet1!$A$2:$A$5</c:f>
+              <c:numCache>
+                <c:formatCode>General</c:formatCode>
+                <c:ptCount val="4"/>
+                <c:pt idx="0">
+                  <c:v>16384</c:v>
+                </c:pt>
+                <c:pt idx="1">
+                  <c:v>65536</c:v>
+                </c:pt>
+                <c:pt idx="2">
+                  <c:v>1048576</c:v>
+                </c:pt>
+                <c:pt idx="3">
+                  <c:v>4194304</c:v>
+                </c:pt>
+              </c:numCache>
+            </c:numRef>
+          </c:cat>
+          <c:val>
+            <c:numRef>
+              <c:f>Sheet1!$B$2:$B$5</c:f>
+              <c:numCache>
+                <c:formatCode>#,##0.0000</c:formatCode>
+                <c:ptCount val="4"/>
+                <c:pt idx="0">
+                  <c:v>3.1614</c:v>
+                </c:pt>
+                <c:pt idx="1">
+                  <c:v>3.1534</c:v>
+                </c:pt>
+                <c:pt idx="2">
+                  <c:v>3.141</c:v>
+                </c:pt>
+                <c:pt idx="3">
+                  <c:v>3.141</c:v>
+                </c:pt>
+              </c:numCache>
+            </c:numRef>
+          </c:val>
+          <c:smooth val="0"/>
+          <c:extLst>
+            <c:ext xmlns:c16="http://schemas.microsoft.com/office/drawing/2014/chart" uri="{C3380CC4-5D6E-409C-BE32-E72D297353CC}">
+              <c16:uniqueId val="{00000000-10DD-4DE7-953C-1A83D4CCE202}"/>
+            </c:ext>
+          </c:extLst>
+        </c:ser>
+        <c:dLbls>
+          <c:showLegendKey val="0"/>
+          <c:showVal val="0"/>
+          <c:showCatName val="0"/>
+          <c:showSerName val="0"/>
+          <c:showPercent val="0"/>
+          <c:showBubbleSize val="0"/>
+        </c:dLbls>
+        <c:smooth val="0"/>
+        <c:axId val="1706971855"/>
+        <c:axId val="1706974351"/>
+      </c:lineChart>
+      <c:catAx>
+        <c:axId val="1706971855"/>
+        <c:scaling>
+          <c:orientation val="minMax"/>
+        </c:scaling>
+        <c:delete val="0"/>
+        <c:axPos val="b"/>
+        <c:numFmt formatCode="General" sourceLinked="1"/>
+        <c:majorTickMark val="none"/>
+        <c:minorTickMark val="none"/>
+        <c:tickLblPos val="nextTo"/>
+        <c:spPr>
+          <a:noFill/>
+          <a:ln w="9525" cap="flat" cmpd="sng" algn="ctr">
+            <a:solidFill>
+              <a:schemeClr val="tx1">
+                <a:lumMod val="15000"/>
+                <a:lumOff val="85000"/>
+              </a:schemeClr>
+            </a:solidFill>
+            <a:round/>
+          </a:ln>
+          <a:effectLst/>
+        </c:spPr>
+        <c:txPr>
+          <a:bodyPr rot="-60000000" spcFirstLastPara="1" vertOverflow="ellipsis" vert="horz" wrap="square" anchor="ctr" anchorCtr="1"/>
+          <a:lstStyle/>
+          <a:p>
+            <a:pPr>
+              <a:defRPr sz="900" b="0" i="0" u="none" strike="noStrike" kern="1200" baseline="0">
+                <a:solidFill>
+                  <a:schemeClr val="tx1">
+                    <a:lumMod val="65000"/>
+                    <a:lumOff val="35000"/>
+                  </a:schemeClr>
+                </a:solidFill>
+                <a:latin typeface="+mn-lt"/>
+                <a:ea typeface="+mn-ea"/>
+                <a:cs typeface="+mn-cs"/>
+              </a:defRPr>
+            </a:pPr>
+            <a:endParaRPr lang="en-US"/>
+          </a:p>
+        </c:txPr>
+        <c:crossAx val="1706974351"/>
+        <c:crosses val="autoZero"/>
+        <c:auto val="1"/>
+        <c:lblAlgn val="ctr"/>
+        <c:lblOffset val="100"/>
+        <c:noMultiLvlLbl val="0"/>
+      </c:catAx>
+      <c:valAx>
+        <c:axId val="1706974351"/>
+        <c:scaling>
+          <c:orientation val="minMax"/>
+        </c:scaling>
+        <c:delete val="0"/>
+        <c:axPos val="l"/>
+        <c:majorGridlines>
+          <c:spPr>
+            <a:ln w="9525" cap="flat" cmpd="sng" algn="ctr">
+              <a:solidFill>
+                <a:schemeClr val="tx1">
+                  <a:lumMod val="15000"/>
+                  <a:lumOff val="85000"/>
+                </a:schemeClr>
+              </a:solidFill>
+              <a:round/>
+            </a:ln>
+            <a:effectLst/>
+          </c:spPr>
+        </c:majorGridlines>
+        <c:numFmt formatCode="#,##0.0000" sourceLinked="1"/>
+        <c:majorTickMark val="none"/>
+        <c:minorTickMark val="none"/>
+        <c:tickLblPos val="nextTo"/>
+        <c:spPr>
+          <a:noFill/>
+          <a:ln>
+            <a:noFill/>
+          </a:ln>
+          <a:effectLst/>
+        </c:spPr>
+        <c:txPr>
+          <a:bodyPr rot="-60000000" spcFirstLastPara="1" vertOverflow="ellipsis" vert="horz" wrap="square" anchor="ctr" anchorCtr="1"/>
+          <a:lstStyle/>
+          <a:p>
+            <a:pPr>
+              <a:defRPr sz="900" b="0" i="0" u="none" strike="noStrike" kern="1200" baseline="0">
+                <a:solidFill>
+                  <a:schemeClr val="tx1">
+                    <a:lumMod val="65000"/>
+                    <a:lumOff val="35000"/>
+                  </a:schemeClr>
+                </a:solidFill>
+                <a:latin typeface="+mn-lt"/>
+                <a:ea typeface="+mn-ea"/>
+                <a:cs typeface="+mn-cs"/>
+              </a:defRPr>
+            </a:pPr>
+            <a:endParaRPr lang="en-US"/>
+          </a:p>
+        </c:txPr>
+        <c:crossAx val="1706971855"/>
+        <c:crosses val="autoZero"/>
+        <c:crossBetween val="between"/>
+      </c:valAx>
+      <c:spPr>
+        <a:noFill/>
+        <a:ln>
+          <a:noFill/>
+        </a:ln>
+        <a:effectLst/>
+      </c:spPr>
+    </c:plotArea>
+    <c:legend>
+      <c:legendPos val="b"/>
+      <c:overlay val="0"/>
+      <c:spPr>
+        <a:noFill/>
+        <a:ln>
+          <a:noFill/>
+        </a:ln>
+        <a:effectLst/>
+      </c:spPr>
+      <c:txPr>
+        <a:bodyPr rot="0" spcFirstLastPara="1" vertOverflow="ellipsis" vert="horz" wrap="square" anchor="ctr" anchorCtr="1"/>
+        <a:lstStyle/>
+        <a:p>
+          <a:pPr>
+            <a:defRPr sz="900" b="0" i="0" u="none" strike="noStrike" kern="1200" baseline="0">
+              <a:solidFill>
+                <a:schemeClr val="tx1">
+                  <a:lumMod val="65000"/>
+                  <a:lumOff val="35000"/>
+                </a:schemeClr>
+              </a:solidFill>
+              <a:latin typeface="+mn-lt"/>
+              <a:ea typeface="+mn-ea"/>
+              <a:cs typeface="+mn-cs"/>
+            </a:defRPr>
+          </a:pPr>
+          <a:endParaRPr lang="en-US"/>
+        </a:p>
+      </c:txPr>
+    </c:legend>
+    <c:plotVisOnly val="1"/>
+    <c:dispBlanksAs val="gap"/>
+    <c:showDLblsOverMax val="0"/>
+  </c:chart>
+  <c:spPr>
+    <a:solidFill>
+      <a:schemeClr val="bg1"/>
+    </a:solidFill>
+    <a:ln w="9525" cap="flat" cmpd="sng" algn="ctr">
+      <a:solidFill>
+        <a:schemeClr val="tx1">
+          <a:lumMod val="15000"/>
+          <a:lumOff val="85000"/>
+        </a:schemeClr>
+      </a:solidFill>
+      <a:round/>
+    </a:ln>
+    <a:effectLst/>
+  </c:spPr>
+  <c:txPr>
+    <a:bodyPr/>
+    <a:lstStyle/>
+    <a:p>
+      <a:pPr>
+        <a:defRPr/>
+      </a:pPr>
+      <a:endParaRPr lang="en-US"/>
+    </a:p>
+  </c:txPr>
+  <c:externalData r:id="rId3">
+    <c:autoUpdate val="0"/>
+  </c:externalData>
+</c:chartSpace>
+</file>
+
+<file path=word/charts/chart3.xml><?xml version="1.0" encoding="utf-8"?>
+<c:chartSpace xmlns:c="http://schemas.openxmlformats.org/drawingml/2006/chart" xmlns:a="http://schemas.openxmlformats.org/drawingml/2006/main" xmlns:r="http://schemas.openxmlformats.org/officeDocument/2006/relationships" xmlns:c16r2="http://schemas.microsoft.com/office/drawing/2015/06/chart">
+  <c:date1904 val="0"/>
+  <c:lang val="en-US"/>
+  <c:roundedCorners val="0"/>
+  <mc:AlternateContent xmlns:mc="http://schemas.openxmlformats.org/markup-compatibility/2006">
+    <mc:Choice xmlns:c14="http://schemas.microsoft.com/office/drawing/2007/8/2/chart" Requires="c14">
+      <c14:style val="102"/>
+    </mc:Choice>
+    <mc:Fallback>
+      <c:style val="2"/>
+    </mc:Fallback>
+  </mc:AlternateContent>
+  <c:chart>
+    <c:title>
+      <c:tx>
+        <c:rich>
+          <a:bodyPr rot="0" spcFirstLastPara="1" vertOverflow="ellipsis" vert="horz" wrap="square" anchor="ctr" anchorCtr="1"/>
+          <a:lstStyle/>
+          <a:p>
+            <a:pPr>
+              <a:defRPr sz="1400" b="0" i="0" u="none" strike="noStrike" kern="1200" spc="0" baseline="0">
+                <a:solidFill>
+                  <a:schemeClr val="tx1">
+                    <a:lumMod val="65000"/>
+                    <a:lumOff val="35000"/>
+                  </a:schemeClr>
+                </a:solidFill>
+                <a:latin typeface="+mn-lt"/>
+                <a:ea typeface="+mn-ea"/>
+                <a:cs typeface="+mn-cs"/>
+              </a:defRPr>
+            </a:pPr>
+            <a:r>
+              <a:rPr lang="ro-RO"/>
+              <a:t>Timp</a:t>
+            </a:r>
+            <a:r>
+              <a:rPr lang="ro-RO" baseline="0"/>
+              <a:t> estimare număr </a:t>
+            </a:r>
+            <a:r>
+              <a:rPr lang="el-GR" baseline="0">
+                <a:latin typeface="Times New Roman" panose="02020603050405020304" pitchFamily="18" charset="0"/>
+                <a:cs typeface="Times New Roman" panose="02020603050405020304" pitchFamily="18" charset="0"/>
+              </a:rPr>
+              <a:t>π</a:t>
+            </a:r>
+            <a:r>
+              <a:rPr lang="ro-RO" baseline="0"/>
+              <a:t> pe GPU varianta naivă (milisecunde)</a:t>
+            </a:r>
+            <a:endParaRPr lang="en-US"/>
+          </a:p>
+        </c:rich>
+      </c:tx>
+      <c:overlay val="0"/>
+      <c:spPr>
+        <a:noFill/>
+        <a:ln>
+          <a:noFill/>
+        </a:ln>
+        <a:effectLst/>
+      </c:spPr>
+      <c:txPr>
+        <a:bodyPr rot="0" spcFirstLastPara="1" vertOverflow="ellipsis" vert="horz" wrap="square" anchor="ctr" anchorCtr="1"/>
+        <a:lstStyle/>
+        <a:p>
+          <a:pPr>
+            <a:defRPr sz="1400" b="0" i="0" u="none" strike="noStrike" kern="1200" spc="0" baseline="0">
+              <a:solidFill>
+                <a:schemeClr val="tx1">
+                  <a:lumMod val="65000"/>
+                  <a:lumOff val="35000"/>
+                </a:schemeClr>
+              </a:solidFill>
+              <a:latin typeface="+mn-lt"/>
+              <a:ea typeface="+mn-ea"/>
+              <a:cs typeface="+mn-cs"/>
+            </a:defRPr>
+          </a:pPr>
+          <a:endParaRPr lang="en-US"/>
+        </a:p>
+      </c:txPr>
+    </c:title>
+    <c:autoTitleDeleted val="0"/>
+    <c:plotArea>
+      <c:layout/>
+      <c:barChart>
+        <c:barDir val="col"/>
+        <c:grouping val="clustered"/>
+        <c:varyColors val="0"/>
+        <c:ser>
+          <c:idx val="0"/>
+          <c:order val="0"/>
+          <c:tx>
+            <c:strRef>
+              <c:f>Sheet1!$B$1</c:f>
+              <c:strCache>
+                <c:ptCount val="1"/>
+                <c:pt idx="0">
+                  <c:v>Nr. repetări</c:v>
+                </c:pt>
+              </c:strCache>
+            </c:strRef>
+          </c:tx>
+          <c:spPr>
+            <a:solidFill>
+              <a:schemeClr val="accent1"/>
+            </a:solidFill>
+            <a:ln>
+              <a:noFill/>
+            </a:ln>
+            <a:effectLst/>
+          </c:spPr>
+          <c:invertIfNegative val="0"/>
+          <c:cat>
+            <c:numRef>
+              <c:f>Sheet1!$A$2:$A$6</c:f>
+              <c:numCache>
+                <c:formatCode>General</c:formatCode>
+                <c:ptCount val="5"/>
+                <c:pt idx="0">
+                  <c:v>16384</c:v>
+                </c:pt>
+                <c:pt idx="1">
+                  <c:v>65536</c:v>
+                </c:pt>
+                <c:pt idx="2">
+                  <c:v>1048576</c:v>
+                </c:pt>
+                <c:pt idx="3">
+                  <c:v>4194304</c:v>
+                </c:pt>
+              </c:numCache>
+            </c:numRef>
+          </c:cat>
+          <c:val>
+            <c:numRef>
+              <c:f>Sheet1!$B$2:$B$6</c:f>
+              <c:numCache>
+                <c:formatCode>General</c:formatCode>
+                <c:ptCount val="5"/>
+                <c:pt idx="0">
+                  <c:v>0.36380000000000001</c:v>
+                </c:pt>
+                <c:pt idx="1">
+                  <c:v>0.70630000000000004</c:v>
+                </c:pt>
+                <c:pt idx="2">
+                  <c:v>7.6821000000000002</c:v>
+                </c:pt>
+                <c:pt idx="3">
+                  <c:v>35.572099999999999</c:v>
+                </c:pt>
+              </c:numCache>
+            </c:numRef>
+          </c:val>
+          <c:extLst>
+            <c:ext xmlns:c16="http://schemas.microsoft.com/office/drawing/2014/chart" uri="{C3380CC4-5D6E-409C-BE32-E72D297353CC}">
+              <c16:uniqueId val="{00000000-5828-429E-93C7-76EA4BED9874}"/>
+            </c:ext>
+          </c:extLst>
+        </c:ser>
+        <c:dLbls>
+          <c:showLegendKey val="0"/>
+          <c:showVal val="0"/>
+          <c:showCatName val="0"/>
+          <c:showSerName val="0"/>
+          <c:showPercent val="0"/>
+          <c:showBubbleSize val="0"/>
+        </c:dLbls>
+        <c:gapWidth val="219"/>
+        <c:overlap val="-27"/>
+        <c:axId val="1586730223"/>
+        <c:axId val="1072747951"/>
+      </c:barChart>
+      <c:catAx>
+        <c:axId val="1586730223"/>
+        <c:scaling>
+          <c:orientation val="minMax"/>
+        </c:scaling>
+        <c:delete val="0"/>
+        <c:axPos val="b"/>
+        <c:numFmt formatCode="General" sourceLinked="1"/>
+        <c:majorTickMark val="none"/>
+        <c:minorTickMark val="none"/>
+        <c:tickLblPos val="nextTo"/>
+        <c:spPr>
+          <a:noFill/>
+          <a:ln w="9525" cap="flat" cmpd="sng" algn="ctr">
+            <a:solidFill>
+              <a:schemeClr val="tx1">
+                <a:lumMod val="15000"/>
+                <a:lumOff val="85000"/>
+              </a:schemeClr>
+            </a:solidFill>
+            <a:round/>
+          </a:ln>
+          <a:effectLst/>
+        </c:spPr>
+        <c:txPr>
+          <a:bodyPr rot="-60000000" spcFirstLastPara="1" vertOverflow="ellipsis" vert="horz" wrap="square" anchor="ctr" anchorCtr="1"/>
+          <a:lstStyle/>
+          <a:p>
+            <a:pPr>
+              <a:defRPr sz="900" b="0" i="0" u="none" strike="noStrike" kern="1200" baseline="0">
+                <a:solidFill>
+                  <a:schemeClr val="tx1">
+                    <a:lumMod val="65000"/>
+                    <a:lumOff val="35000"/>
+                  </a:schemeClr>
+                </a:solidFill>
+                <a:latin typeface="+mn-lt"/>
+                <a:ea typeface="+mn-ea"/>
+                <a:cs typeface="+mn-cs"/>
+              </a:defRPr>
+            </a:pPr>
+            <a:endParaRPr lang="en-US"/>
+          </a:p>
+        </c:txPr>
+        <c:crossAx val="1072747951"/>
+        <c:crosses val="autoZero"/>
+        <c:auto val="1"/>
+        <c:lblAlgn val="ctr"/>
+        <c:lblOffset val="100"/>
+        <c:noMultiLvlLbl val="0"/>
+      </c:catAx>
+      <c:valAx>
+        <c:axId val="1072747951"/>
+        <c:scaling>
+          <c:orientation val="minMax"/>
+        </c:scaling>
+        <c:delete val="0"/>
+        <c:axPos val="l"/>
+        <c:majorGridlines>
+          <c:spPr>
+            <a:ln w="9525" cap="flat" cmpd="sng" algn="ctr">
+              <a:solidFill>
+                <a:schemeClr val="tx1">
+                  <a:lumMod val="15000"/>
+                  <a:lumOff val="85000"/>
+                </a:schemeClr>
+              </a:solidFill>
+              <a:round/>
+            </a:ln>
+            <a:effectLst/>
+          </c:spPr>
+        </c:majorGridlines>
+        <c:numFmt formatCode="General" sourceLinked="1"/>
+        <c:majorTickMark val="none"/>
+        <c:minorTickMark val="none"/>
+        <c:tickLblPos val="nextTo"/>
+        <c:spPr>
+          <a:noFill/>
+          <a:ln>
+            <a:noFill/>
+          </a:ln>
+          <a:effectLst/>
+        </c:spPr>
+        <c:txPr>
+          <a:bodyPr rot="-60000000" spcFirstLastPara="1" vertOverflow="ellipsis" vert="horz" wrap="square" anchor="ctr" anchorCtr="1"/>
+          <a:lstStyle/>
+          <a:p>
+            <a:pPr>
+              <a:defRPr sz="900" b="0" i="0" u="none" strike="noStrike" kern="1200" baseline="0">
+                <a:solidFill>
+                  <a:schemeClr val="tx1">
+                    <a:lumMod val="65000"/>
+                    <a:lumOff val="35000"/>
+                  </a:schemeClr>
+                </a:solidFill>
+                <a:latin typeface="+mn-lt"/>
+                <a:ea typeface="+mn-ea"/>
+                <a:cs typeface="+mn-cs"/>
+              </a:defRPr>
+            </a:pPr>
+            <a:endParaRPr lang="en-US"/>
+          </a:p>
+        </c:txPr>
+        <c:crossAx val="1586730223"/>
+        <c:crosses val="autoZero"/>
+        <c:crossBetween val="between"/>
+      </c:valAx>
+      <c:spPr>
+        <a:noFill/>
+        <a:ln>
+          <a:noFill/>
+        </a:ln>
+        <a:effectLst/>
+      </c:spPr>
+    </c:plotArea>
+    <c:legend>
+      <c:legendPos val="b"/>
+      <c:overlay val="0"/>
+      <c:spPr>
+        <a:noFill/>
+        <a:ln>
+          <a:noFill/>
+        </a:ln>
+        <a:effectLst/>
+      </c:spPr>
+      <c:txPr>
+        <a:bodyPr rot="0" spcFirstLastPara="1" vertOverflow="ellipsis" vert="horz" wrap="square" anchor="ctr" anchorCtr="1"/>
+        <a:lstStyle/>
+        <a:p>
+          <a:pPr>
+            <a:defRPr sz="900" b="0" i="0" u="none" strike="noStrike" kern="1200" baseline="0">
+              <a:solidFill>
+                <a:schemeClr val="tx1">
+                  <a:lumMod val="65000"/>
+                  <a:lumOff val="35000"/>
+                </a:schemeClr>
+              </a:solidFill>
+              <a:latin typeface="+mn-lt"/>
+              <a:ea typeface="+mn-ea"/>
+              <a:cs typeface="+mn-cs"/>
+            </a:defRPr>
+          </a:pPr>
+          <a:endParaRPr lang="en-US"/>
+        </a:p>
+      </c:txPr>
+    </c:legend>
+    <c:plotVisOnly val="1"/>
+    <c:dispBlanksAs val="gap"/>
+    <c:showDLblsOverMax val="0"/>
+  </c:chart>
+  <c:spPr>
+    <a:solidFill>
+      <a:schemeClr val="bg1"/>
+    </a:solidFill>
+    <a:ln w="9525" cap="flat" cmpd="sng" algn="ctr">
+      <a:solidFill>
+        <a:schemeClr val="tx1">
+          <a:lumMod val="15000"/>
+          <a:lumOff val="85000"/>
+        </a:schemeClr>
+      </a:solidFill>
+      <a:round/>
+    </a:ln>
+    <a:effectLst/>
+  </c:spPr>
+  <c:txPr>
+    <a:bodyPr/>
+    <a:lstStyle/>
+    <a:p>
+      <a:pPr>
+        <a:defRPr/>
+      </a:pPr>
+      <a:endParaRPr lang="en-US"/>
+    </a:p>
+  </c:txPr>
+  <c:externalData r:id="rId3">
+    <c:autoUpdate val="0"/>
+  </c:externalData>
+</c:chartSpace>
+</file>
+
+<file path=word/charts/chart4.xml><?xml version="1.0" encoding="utf-8"?>
+<c:chartSpace xmlns:c="http://schemas.openxmlformats.org/drawingml/2006/chart" xmlns:a="http://schemas.openxmlformats.org/drawingml/2006/main" xmlns:r="http://schemas.openxmlformats.org/officeDocument/2006/relationships" xmlns:c16r2="http://schemas.microsoft.com/office/drawing/2015/06/chart">
+  <c:date1904 val="0"/>
+  <c:lang val="en-US"/>
+  <c:roundedCorners val="0"/>
+  <mc:AlternateContent xmlns:mc="http://schemas.openxmlformats.org/markup-compatibility/2006">
+    <mc:Choice xmlns:c14="http://schemas.microsoft.com/office/drawing/2007/8/2/chart" Requires="c14">
+      <c14:style val="102"/>
+    </mc:Choice>
+    <mc:Fallback>
+      <c:style val="2"/>
+    </mc:Fallback>
+  </mc:AlternateContent>
+  <c:chart>
+    <c:title>
+      <c:tx>
+        <c:rich>
+          <a:bodyPr rot="0" spcFirstLastPara="1" vertOverflow="ellipsis" vert="horz" wrap="square" anchor="ctr" anchorCtr="1"/>
+          <a:lstStyle/>
+          <a:p>
+            <a:pPr>
+              <a:defRPr sz="1400" b="0" i="0" u="none" strike="noStrike" kern="1200" spc="0" baseline="0">
+                <a:solidFill>
+                  <a:schemeClr val="tx1">
+                    <a:lumMod val="65000"/>
+                    <a:lumOff val="35000"/>
+                  </a:schemeClr>
+                </a:solidFill>
+                <a:latin typeface="+mn-lt"/>
+                <a:ea typeface="+mn-ea"/>
+                <a:cs typeface="+mn-cs"/>
+              </a:defRPr>
+            </a:pPr>
+            <a:r>
+              <a:rPr lang="en-US"/>
+              <a:t>Estimare</a:t>
+            </a:r>
+            <a:r>
+              <a:rPr lang="ro-RO" baseline="0"/>
+              <a:t> </a:t>
+            </a:r>
+            <a:r>
+              <a:rPr lang="el-GR" baseline="0">
+                <a:latin typeface="Times New Roman" panose="02020603050405020304" pitchFamily="18" charset="0"/>
+                <a:cs typeface="Times New Roman" panose="02020603050405020304" pitchFamily="18" charset="0"/>
+              </a:rPr>
+              <a:t>π</a:t>
+            </a:r>
+            <a:r>
+              <a:rPr lang="en-US"/>
+              <a:t> în funcție de numărul de repetări</a:t>
+            </a:r>
+            <a:r>
+              <a:rPr lang="ro-RO"/>
+              <a:t> pe GPU varianta naivă</a:t>
+            </a:r>
+          </a:p>
+        </c:rich>
+      </c:tx>
+      <c:layout>
+        <c:manualLayout>
+          <c:xMode val="edge"/>
+          <c:yMode val="edge"/>
+          <c:x val="0.11839229905526112"/>
+          <c:y val="2.7874564459930314E-2"/>
+        </c:manualLayout>
+      </c:layout>
+      <c:overlay val="0"/>
+      <c:spPr>
+        <a:noFill/>
+        <a:ln>
+          <a:noFill/>
+        </a:ln>
+        <a:effectLst/>
+      </c:spPr>
+      <c:txPr>
+        <a:bodyPr rot="0" spcFirstLastPara="1" vertOverflow="ellipsis" vert="horz" wrap="square" anchor="ctr" anchorCtr="1"/>
+        <a:lstStyle/>
+        <a:p>
+          <a:pPr>
+            <a:defRPr sz="1400" b="0" i="0" u="none" strike="noStrike" kern="1200" spc="0" baseline="0">
+              <a:solidFill>
+                <a:schemeClr val="tx1">
+                  <a:lumMod val="65000"/>
+                  <a:lumOff val="35000"/>
+                </a:schemeClr>
+              </a:solidFill>
+              <a:latin typeface="+mn-lt"/>
+              <a:ea typeface="+mn-ea"/>
+              <a:cs typeface="+mn-cs"/>
+            </a:defRPr>
+          </a:pPr>
+          <a:endParaRPr lang="en-US"/>
+        </a:p>
+      </c:txPr>
+    </c:title>
+    <c:autoTitleDeleted val="0"/>
+    <c:plotArea>
+      <c:layout/>
+      <c:lineChart>
+        <c:grouping val="standard"/>
+        <c:varyColors val="0"/>
+        <c:ser>
+          <c:idx val="0"/>
+          <c:order val="0"/>
+          <c:tx>
+            <c:strRef>
+              <c:f>Sheet1!$B$1</c:f>
+              <c:strCache>
+                <c:ptCount val="1"/>
+                <c:pt idx="0">
+                  <c:v>Estimare Pi în funcție de numărul de repetări</c:v>
+                </c:pt>
+              </c:strCache>
+            </c:strRef>
+          </c:tx>
+          <c:spPr>
+            <a:ln w="28575" cap="rnd">
+              <a:solidFill>
+                <a:schemeClr val="accent1"/>
+              </a:solidFill>
+              <a:round/>
+            </a:ln>
+            <a:effectLst/>
+          </c:spPr>
+          <c:marker>
+            <c:symbol val="none"/>
+          </c:marker>
+          <c:cat>
+            <c:numRef>
+              <c:f>Sheet1!$A$2:$A$5</c:f>
+              <c:numCache>
+                <c:formatCode>General</c:formatCode>
+                <c:ptCount val="4"/>
+                <c:pt idx="0">
+                  <c:v>16384</c:v>
+                </c:pt>
+                <c:pt idx="1">
+                  <c:v>65536</c:v>
+                </c:pt>
+                <c:pt idx="2">
+                  <c:v>1048576</c:v>
+                </c:pt>
+                <c:pt idx="3">
+                  <c:v>4194304</c:v>
+                </c:pt>
+              </c:numCache>
+            </c:numRef>
+          </c:cat>
+          <c:val>
+            <c:numRef>
+              <c:f>Sheet1!$B$2:$B$5</c:f>
+              <c:numCache>
+                <c:formatCode>General</c:formatCode>
+                <c:ptCount val="4"/>
+                <c:pt idx="0">
+                  <c:v>3.1549999999999998</c:v>
+                </c:pt>
+                <c:pt idx="1">
+                  <c:v>3.1377999999999999</c:v>
+                </c:pt>
+                <c:pt idx="2">
+                  <c:v>3.1412</c:v>
+                </c:pt>
+                <c:pt idx="3">
+                  <c:v>3.14066</c:v>
+                </c:pt>
+              </c:numCache>
+            </c:numRef>
+          </c:val>
+          <c:smooth val="0"/>
+          <c:extLst>
+            <c:ext xmlns:c16="http://schemas.microsoft.com/office/drawing/2014/chart" uri="{C3380CC4-5D6E-409C-BE32-E72D297353CC}">
+              <c16:uniqueId val="{00000000-3689-4DFE-9523-0D4C84CB0ACB}"/>
+            </c:ext>
+          </c:extLst>
+        </c:ser>
+        <c:dLbls>
+          <c:showLegendKey val="0"/>
+          <c:showVal val="0"/>
+          <c:showCatName val="0"/>
+          <c:showSerName val="0"/>
+          <c:showPercent val="0"/>
+          <c:showBubbleSize val="0"/>
+        </c:dLbls>
+        <c:smooth val="0"/>
+        <c:axId val="1706971855"/>
+        <c:axId val="1706974351"/>
+      </c:lineChart>
+      <c:catAx>
+        <c:axId val="1706971855"/>
+        <c:scaling>
+          <c:orientation val="minMax"/>
+        </c:scaling>
+        <c:delete val="0"/>
+        <c:axPos val="b"/>
+        <c:numFmt formatCode="General" sourceLinked="1"/>
+        <c:majorTickMark val="none"/>
+        <c:minorTickMark val="none"/>
+        <c:tickLblPos val="nextTo"/>
+        <c:spPr>
+          <a:noFill/>
+          <a:ln w="9525" cap="flat" cmpd="sng" algn="ctr">
+            <a:solidFill>
+              <a:schemeClr val="tx1">
+                <a:lumMod val="15000"/>
+                <a:lumOff val="85000"/>
+              </a:schemeClr>
+            </a:solidFill>
+            <a:round/>
+          </a:ln>
+          <a:effectLst/>
+        </c:spPr>
+        <c:txPr>
+          <a:bodyPr rot="-60000000" spcFirstLastPara="1" vertOverflow="ellipsis" vert="horz" wrap="square" anchor="ctr" anchorCtr="1"/>
+          <a:lstStyle/>
+          <a:p>
+            <a:pPr>
+              <a:defRPr sz="900" b="0" i="0" u="none" strike="noStrike" kern="1200" baseline="0">
+                <a:solidFill>
+                  <a:schemeClr val="tx1">
+                    <a:lumMod val="65000"/>
+                    <a:lumOff val="35000"/>
+                  </a:schemeClr>
+                </a:solidFill>
+                <a:latin typeface="+mn-lt"/>
+                <a:ea typeface="+mn-ea"/>
+                <a:cs typeface="+mn-cs"/>
+              </a:defRPr>
+            </a:pPr>
+            <a:endParaRPr lang="en-US"/>
+          </a:p>
+        </c:txPr>
+        <c:crossAx val="1706974351"/>
+        <c:crosses val="autoZero"/>
+        <c:auto val="1"/>
+        <c:lblAlgn val="ctr"/>
+        <c:lblOffset val="100"/>
+        <c:noMultiLvlLbl val="0"/>
+      </c:catAx>
+      <c:valAx>
+        <c:axId val="1706974351"/>
+        <c:scaling>
+          <c:orientation val="minMax"/>
+        </c:scaling>
+        <c:delete val="0"/>
+        <c:axPos val="l"/>
+        <c:majorGridlines>
+          <c:spPr>
+            <a:ln w="9525" cap="flat" cmpd="sng" algn="ctr">
+              <a:solidFill>
+                <a:schemeClr val="tx1">
+                  <a:lumMod val="15000"/>
+                  <a:lumOff val="85000"/>
+                </a:schemeClr>
+              </a:solidFill>
+              <a:round/>
+            </a:ln>
+            <a:effectLst/>
+          </c:spPr>
+        </c:majorGridlines>
+        <c:numFmt formatCode="General" sourceLinked="1"/>
+        <c:majorTickMark val="none"/>
+        <c:minorTickMark val="none"/>
+        <c:tickLblPos val="nextTo"/>
+        <c:spPr>
+          <a:noFill/>
+          <a:ln>
+            <a:noFill/>
+          </a:ln>
+          <a:effectLst/>
+        </c:spPr>
+        <c:txPr>
+          <a:bodyPr rot="-60000000" spcFirstLastPara="1" vertOverflow="ellipsis" vert="horz" wrap="square" anchor="ctr" anchorCtr="1"/>
+          <a:lstStyle/>
+          <a:p>
+            <a:pPr>
+              <a:defRPr sz="900" b="0" i="0" u="none" strike="noStrike" kern="1200" baseline="0">
+                <a:solidFill>
+                  <a:schemeClr val="tx1">
+                    <a:lumMod val="65000"/>
+                    <a:lumOff val="35000"/>
+                  </a:schemeClr>
+                </a:solidFill>
+                <a:latin typeface="+mn-lt"/>
+                <a:ea typeface="+mn-ea"/>
+                <a:cs typeface="+mn-cs"/>
+              </a:defRPr>
+            </a:pPr>
+            <a:endParaRPr lang="en-US"/>
+          </a:p>
+        </c:txPr>
+        <c:crossAx val="1706971855"/>
+        <c:crosses val="autoZero"/>
+        <c:crossBetween val="between"/>
+      </c:valAx>
+      <c:spPr>
+        <a:noFill/>
+        <a:ln>
+          <a:noFill/>
+        </a:ln>
+        <a:effectLst/>
+      </c:spPr>
+    </c:plotArea>
+    <c:legend>
+      <c:legendPos val="b"/>
+      <c:overlay val="0"/>
+      <c:spPr>
+        <a:noFill/>
+        <a:ln>
+          <a:noFill/>
+        </a:ln>
+        <a:effectLst/>
+      </c:spPr>
+      <c:txPr>
+        <a:bodyPr rot="0" spcFirstLastPara="1" vertOverflow="ellipsis" vert="horz" wrap="square" anchor="ctr" anchorCtr="1"/>
+        <a:lstStyle/>
+        <a:p>
+          <a:pPr>
+            <a:defRPr sz="900" b="0" i="0" u="none" strike="noStrike" kern="1200" baseline="0">
+              <a:solidFill>
+                <a:schemeClr val="tx1">
+                  <a:lumMod val="65000"/>
+                  <a:lumOff val="35000"/>
+                </a:schemeClr>
+              </a:solidFill>
+              <a:latin typeface="+mn-lt"/>
+              <a:ea typeface="+mn-ea"/>
+              <a:cs typeface="+mn-cs"/>
+            </a:defRPr>
+          </a:pPr>
+          <a:endParaRPr lang="en-US"/>
+        </a:p>
+      </c:txPr>
+    </c:legend>
+    <c:plotVisOnly val="1"/>
+    <c:dispBlanksAs val="gap"/>
+    <c:showDLblsOverMax val="0"/>
+  </c:chart>
+  <c:spPr>
+    <a:solidFill>
+      <a:schemeClr val="bg1"/>
+    </a:solidFill>
+    <a:ln w="9525" cap="flat" cmpd="sng" algn="ctr">
+      <a:solidFill>
+        <a:schemeClr val="tx1">
+          <a:lumMod val="15000"/>
+          <a:lumOff val="85000"/>
+        </a:schemeClr>
+      </a:solidFill>
+      <a:round/>
+    </a:ln>
+    <a:effectLst/>
+  </c:spPr>
+  <c:txPr>
+    <a:bodyPr/>
+    <a:lstStyle/>
+    <a:p>
+      <a:pPr>
+        <a:defRPr/>
+      </a:pPr>
+      <a:endParaRPr lang="en-US"/>
+    </a:p>
+  </c:txPr>
+  <c:externalData r:id="rId3">
+    <c:autoUpdate val="0"/>
+  </c:externalData>
+</c:chartSpace>
+</file>
+
+<file path=word/charts/colors1.xml><?xml version="1.0" encoding="utf-8"?>
+<cs:colorStyle xmlns:cs="http://schemas.microsoft.com/office/drawing/2012/chartStyle" xmlns:a="http://schemas.openxmlformats.org/drawingml/2006/main" meth="cycle" id="10">
+  <a:schemeClr val="accent1"/>
+  <a:schemeClr val="accent2"/>
+  <a:schemeClr val="accent3"/>
+  <a:schemeClr val="accent4"/>
+  <a:schemeClr val="accent5"/>
+  <a:schemeClr val="accent6"/>
+  <cs:variation/>
+  <cs:variation>
+    <a:lumMod val="60000"/>
+  </cs:variation>
+  <cs:variation>
+    <a:lumMod val="80000"/>
+    <a:lumOff val="20000"/>
+  </cs:variation>
+  <cs:variation>
+    <a:lumMod val="80000"/>
+  </cs:variation>
+  <cs:variation>
+    <a:lumMod val="60000"/>
+    <a:lumOff val="40000"/>
+  </cs:variation>
+  <cs:variation>
+    <a:lumMod val="50000"/>
+  </cs:variation>
+  <cs:variation>
+    <a:lumMod val="70000"/>
+    <a:lumOff val="30000"/>
+  </cs:variation>
+  <cs:variation>
+    <a:lumMod val="70000"/>
+  </cs:variation>
+  <cs:variation>
+    <a:lumMod val="50000"/>
+    <a:lumOff val="50000"/>
+  </cs:variation>
+</cs:colorStyle>
+</file>
+
+<file path=word/charts/colors2.xml><?xml version="1.0" encoding="utf-8"?>
+<cs:colorStyle xmlns:cs="http://schemas.microsoft.com/office/drawing/2012/chartStyle" xmlns:a="http://schemas.openxmlformats.org/drawingml/2006/main" meth="cycle" id="10">
+  <a:schemeClr val="accent1"/>
+  <a:schemeClr val="accent2"/>
+  <a:schemeClr val="accent3"/>
+  <a:schemeClr val="accent4"/>
+  <a:schemeClr val="accent5"/>
+  <a:schemeClr val="accent6"/>
+  <cs:variation/>
+  <cs:variation>
+    <a:lumMod val="60000"/>
+  </cs:variation>
+  <cs:variation>
+    <a:lumMod val="80000"/>
+    <a:lumOff val="20000"/>
+  </cs:variation>
+  <cs:variation>
+    <a:lumMod val="80000"/>
+  </cs:variation>
+  <cs:variation>
+    <a:lumMod val="60000"/>
+    <a:lumOff val="40000"/>
+  </cs:variation>
+  <cs:variation>
+    <a:lumMod val="50000"/>
+  </cs:variation>
+  <cs:variation>
+    <a:lumMod val="70000"/>
+    <a:lumOff val="30000"/>
+  </cs:variation>
+  <cs:variation>
+    <a:lumMod val="70000"/>
+  </cs:variation>
+  <cs:variation>
+    <a:lumMod val="50000"/>
+    <a:lumOff val="50000"/>
+  </cs:variation>
+</cs:colorStyle>
+</file>
+
+<file path=word/charts/colors3.xml><?xml version="1.0" encoding="utf-8"?>
+<cs:colorStyle xmlns:cs="http://schemas.microsoft.com/office/drawing/2012/chartStyle" xmlns:a="http://schemas.openxmlformats.org/drawingml/2006/main" meth="cycle" id="10">
+  <a:schemeClr val="accent1"/>
+  <a:schemeClr val="accent2"/>
+  <a:schemeClr val="accent3"/>
+  <a:schemeClr val="accent4"/>
+  <a:schemeClr val="accent5"/>
+  <a:schemeClr val="accent6"/>
+  <cs:variation/>
+  <cs:variation>
+    <a:lumMod val="60000"/>
+  </cs:variation>
+  <cs:variation>
+    <a:lumMod val="80000"/>
+    <a:lumOff val="20000"/>
+  </cs:variation>
+  <cs:variation>
+    <a:lumMod val="80000"/>
+  </cs:variation>
+  <cs:variation>
+    <a:lumMod val="60000"/>
+    <a:lumOff val="40000"/>
+  </cs:variation>
+  <cs:variation>
+    <a:lumMod val="50000"/>
+  </cs:variation>
+  <cs:variation>
+    <a:lumMod val="70000"/>
+    <a:lumOff val="30000"/>
+  </cs:variation>
+  <cs:variation>
+    <a:lumMod val="70000"/>
+  </cs:variation>
+  <cs:variation>
+    <a:lumMod val="50000"/>
+    <a:lumOff val="50000"/>
+  </cs:variation>
+</cs:colorStyle>
+</file>
+
+<file path=word/charts/colors4.xml><?xml version="1.0" encoding="utf-8"?>
+<cs:colorStyle xmlns:cs="http://schemas.microsoft.com/office/drawing/2012/chartStyle" xmlns:a="http://schemas.openxmlformats.org/drawingml/2006/main" meth="cycle" id="10">
+  <a:schemeClr val="accent1"/>
+  <a:schemeClr val="accent2"/>
+  <a:schemeClr val="accent3"/>
+  <a:schemeClr val="accent4"/>
+  <a:schemeClr val="accent5"/>
+  <a:schemeClr val="accent6"/>
+  <cs:variation/>
+  <cs:variation>
+    <a:lumMod val="60000"/>
+  </cs:variation>
+  <cs:variation>
+    <a:lumMod val="80000"/>
+    <a:lumOff val="20000"/>
+  </cs:variation>
+  <cs:variation>
+    <a:lumMod val="80000"/>
+  </cs:variation>
+  <cs:variation>
+    <a:lumMod val="60000"/>
+    <a:lumOff val="40000"/>
+  </cs:variation>
+  <cs:variation>
+    <a:lumMod val="50000"/>
+  </cs:variation>
+  <cs:variation>
+    <a:lumMod val="70000"/>
+    <a:lumOff val="30000"/>
+  </cs:variation>
+  <cs:variation>
+    <a:lumMod val="70000"/>
+  </cs:variation>
+  <cs:variation>
+    <a:lumMod val="50000"/>
+    <a:lumOff val="50000"/>
+  </cs:variation>
+</cs:colorStyle>
+</file>
+
+<file path=word/charts/style1.xml><?xml version="1.0" encoding="utf-8"?>
+<cs:chartStyle xmlns:cs="http://schemas.microsoft.com/office/drawing/2012/chartStyle" xmlns:a="http://schemas.openxmlformats.org/drawingml/2006/main" id="201">
+  <cs:axisTitle>
+    <cs:lnRef idx="0"/>
+    <cs:fillRef idx="0"/>
+    <cs:effectRef idx="0"/>
+    <cs:fontRef idx="minor">
+      <a:schemeClr val="tx1">
+        <a:lumMod val="65000"/>
+        <a:lumOff val="35000"/>
+      </a:schemeClr>
+    </cs:fontRef>
+    <cs:defRPr sz="1000" kern="1200"/>
+  </cs:axisTitle>
+  <cs:categoryAxis>
+    <cs:lnRef idx="0"/>
+    <cs:fillRef idx="0"/>
+    <cs:effectRef idx="0"/>
+    <cs:fontRef idx="minor">
+      <a:schemeClr val="tx1">
+        <a:lumMod val="65000"/>
+        <a:lumOff val="35000"/>
+      </a:schemeClr>
+    </cs:fontRef>
+    <cs:spPr>
+      <a:ln w="9525" cap="flat" cmpd="sng" algn="ctr">
+        <a:solidFill>
+          <a:schemeClr val="tx1">
+            <a:lumMod val="15000"/>
+            <a:lumOff val="85000"/>
+          </a:schemeClr>
+        </a:solidFill>
+        <a:round/>
+      </a:ln>
+    </cs:spPr>
+    <cs:defRPr sz="900" kern="1200"/>
+  </cs:categoryAxis>
+  <cs:chartArea mods="allowNoFillOverride allowNoLineOverride">
+    <cs:lnRef idx="0"/>
+    <cs:fillRef idx="0"/>
+    <cs:effectRef idx="0"/>
+    <cs:fontRef idx="minor">
+      <a:schemeClr val="tx1"/>
+    </cs:fontRef>
+    <cs:spPr>
+      <a:solidFill>
+        <a:schemeClr val="bg1"/>
+      </a:solidFill>
+      <a:ln w="9525" cap="flat" cmpd="sng" algn="ctr">
+        <a:solidFill>
+          <a:schemeClr val="tx1">
+            <a:lumMod val="15000"/>
+            <a:lumOff val="85000"/>
+          </a:schemeClr>
+        </a:solidFill>
+        <a:round/>
+      </a:ln>
+    </cs:spPr>
+    <cs:defRPr sz="1000" kern="1200"/>
+  </cs:chartArea>
+  <cs:dataLabel>
+    <cs:lnRef idx="0"/>
+    <cs:fillRef idx="0"/>
+    <cs:effectRef idx="0"/>
+    <cs:fontRef idx="minor">
+      <a:schemeClr val="tx1">
+        <a:lumMod val="75000"/>
+        <a:lumOff val="25000"/>
+      </a:schemeClr>
+    </cs:fontRef>
+    <cs:defRPr sz="900" kern="1200"/>
+  </cs:dataLabel>
+  <cs:dataLabelCallout>
+    <cs:lnRef idx="0"/>
+    <cs:fillRef idx="0"/>
+    <cs:effectRef idx="0"/>
+    <cs:fontRef idx="minor">
+      <a:schemeClr val="dk1">
+        <a:lumMod val="65000"/>
+        <a:lumOff val="35000"/>
+      </a:schemeClr>
+    </cs:fontRef>
+    <cs:spPr>
+      <a:solidFill>
+        <a:schemeClr val="lt1"/>
+      </a:solidFill>
+      <a:ln>
+        <a:solidFill>
+          <a:schemeClr val="dk1">
+            <a:lumMod val="25000"/>
+            <a:lumOff val="75000"/>
+          </a:schemeClr>
+        </a:solidFill>
+      </a:ln>
+    </cs:spPr>
+    <cs:defRPr sz="900" kern="1200"/>
+    <cs:bodyPr rot="0" spcFirstLastPara="1" vertOverflow="clip" horzOverflow="clip" vert="horz" wrap="square" lIns="36576" tIns="18288" rIns="36576" bIns="18288" anchor="ctr" anchorCtr="1">
+      <a:spAutoFit/>
+    </cs:bodyPr>
+  </cs:dataLabelCallout>
+  <cs:dataPoint>
+    <cs:lnRef idx="0"/>
+    <cs:fillRef idx="1">
+      <cs:styleClr val="auto"/>
+    </cs:fillRef>
+    <cs:effectRef idx="0"/>
+    <cs:fontRef idx="minor">
+      <a:schemeClr val="tx1"/>
+    </cs:fontRef>
+  </cs:dataPoint>
+  <cs:dataPoint3D>
+    <cs:lnRef idx="0"/>
+    <cs:fillRef idx="1">
+      <cs:styleClr val="auto"/>
+    </cs:fillRef>
+    <cs:effectRef idx="0"/>
+    <cs:fontRef idx="minor">
+      <a:schemeClr val="tx1"/>
+    </cs:fontRef>
+  </cs:dataPoint3D>
+  <cs:dataPointLine>
+    <cs:lnRef idx="0">
+      <cs:styleClr val="auto"/>
+    </cs:lnRef>
+    <cs:fillRef idx="1"/>
+    <cs:effectRef idx="0"/>
+    <cs:fontRef idx="minor">
+      <a:schemeClr val="tx1"/>
+    </cs:fontRef>
+    <cs:spPr>
+      <a:ln w="28575" cap="rnd">
+        <a:solidFill>
+          <a:schemeClr val="phClr"/>
+        </a:solidFill>
+        <a:round/>
+      </a:ln>
+    </cs:spPr>
+  </cs:dataPointLine>
+  <cs:dataPointMarker>
+    <cs:lnRef idx="0">
+      <cs:styleClr val="auto"/>
+    </cs:lnRef>
+    <cs:fillRef idx="1">
+      <cs:styleClr val="auto"/>
+    </cs:fillRef>
+    <cs:effectRef idx="0"/>
+    <cs:fontRef idx="minor">
+      <a:schemeClr val="tx1"/>
+    </cs:fontRef>
+    <cs:spPr>
+      <a:ln w="9525">
+        <a:solidFill>
+          <a:schemeClr val="phClr"/>
+        </a:solidFill>
+      </a:ln>
+    </cs:spPr>
+  </cs:dataPointMarker>
+  <cs:dataPointMarkerLayout symbol="circle" size="5"/>
+  <cs:dataPointWireframe>
+    <cs:lnRef idx="0">
+      <cs:styleClr val="auto"/>
+    </cs:lnRef>
+    <cs:fillRef idx="1"/>
+    <cs:effectRef idx="0"/>
+    <cs:fontRef idx="minor">
+      <a:schemeClr val="tx1"/>
+    </cs:fontRef>
+    <cs:spPr>
+      <a:ln w="9525" cap="rnd">
+        <a:solidFill>
+          <a:schemeClr val="phClr"/>
+        </a:solidFill>
+        <a:round/>
+      </a:ln>
+    </cs:spPr>
+  </cs:dataPointWireframe>
+  <cs:dataTable>
+    <cs:lnRef idx="0"/>
+    <cs:fillRef idx="0"/>
+    <cs:effectRef idx="0"/>
+    <cs:fontRef idx="minor">
+      <a:schemeClr val="tx1">
+        <a:lumMod val="65000"/>
+        <a:lumOff val="35000"/>
+      </a:schemeClr>
+    </cs:fontRef>
+    <cs:spPr>
+      <a:noFill/>
+      <a:ln w="9525" cap="flat" cmpd="sng" algn="ctr">
+        <a:solidFill>
+          <a:schemeClr val="tx1">
+            <a:lumMod val="15000"/>
+            <a:lumOff val="85000"/>
+          </a:schemeClr>
+        </a:solidFill>
+        <a:round/>
+      </a:ln>
+    </cs:spPr>
+    <cs:defRPr sz="900" kern="1200"/>
+  </cs:dataTable>
+  <cs:downBar>
+    <cs:lnRef idx="0"/>
+    <cs:fillRef idx="0"/>
+    <cs:effectRef idx="0"/>
+    <cs:fontRef idx="minor">
+      <a:schemeClr val="dk1"/>
+    </cs:fontRef>
+    <cs:spPr>
+      <a:solidFill>
+        <a:schemeClr val="dk1">
+          <a:lumMod val="65000"/>
+          <a:lumOff val="35000"/>
+        </a:schemeClr>
+      </a:solidFill>
+      <a:ln w="9525">
+        <a:solidFill>
+          <a:schemeClr val="tx1">
+            <a:lumMod val="65000"/>
+            <a:lumOff val="35000"/>
+          </a:schemeClr>
+        </a:solidFill>
+      </a:ln>
+    </cs:spPr>
+  </cs:downBar>
+  <cs:dropLine>
+    <cs:lnRef idx="0"/>
+    <cs:fillRef idx="0"/>
+    <cs:effectRef idx="0"/>
+    <cs:fontRef idx="minor">
+      <a:schemeClr val="tx1"/>
+    </cs:fontRef>
+    <cs:spPr>
+      <a:ln w="9525" cap="flat" cmpd="sng" algn="ctr">
+        <a:solidFill>
+          <a:schemeClr val="tx1">
+            <a:lumMod val="35000"/>
+            <a:lumOff val="65000"/>
+          </a:schemeClr>
+        </a:solidFill>
+        <a:round/>
+      </a:ln>
+    </cs:spPr>
+  </cs:dropLine>
+  <cs:errorBar>
+    <cs:lnRef idx="0"/>
+    <cs:fillRef idx="0"/>
+    <cs:effectRef idx="0"/>
+    <cs:fontRef idx="minor">
+      <a:schemeClr val="tx1"/>
+    </cs:fontRef>
+    <cs:spPr>
+      <a:ln w="9525" cap="flat" cmpd="sng" algn="ctr">
+        <a:solidFill>
+          <a:schemeClr val="tx1">
+            <a:lumMod val="65000"/>
+            <a:lumOff val="35000"/>
+          </a:schemeClr>
+        </a:solidFill>
+        <a:round/>
+      </a:ln>
+    </cs:spPr>
+  </cs:errorBar>
+  <cs:floor>
+    <cs:lnRef idx="0"/>
+    <cs:fillRef idx="0"/>
+    <cs:effectRef idx="0"/>
+    <cs:fontRef idx="minor">
+      <a:schemeClr val="tx1"/>
+    </cs:fontRef>
+    <cs:spPr>
+      <a:noFill/>
+      <a:ln>
+        <a:noFill/>
+      </a:ln>
+    </cs:spPr>
+  </cs:floor>
+  <cs:gridlineMajor>
+    <cs:lnRef idx="0"/>
+    <cs:fillRef idx="0"/>
+    <cs:effectRef idx="0"/>
+    <cs:fontRef idx="minor">
+      <a:schemeClr val="tx1"/>
+    </cs:fontRef>
+    <cs:spPr>
+      <a:ln w="9525" cap="flat" cmpd="sng" algn="ctr">
+        <a:solidFill>
+          <a:schemeClr val="tx1">
+            <a:lumMod val="15000"/>
+            <a:lumOff val="85000"/>
+          </a:schemeClr>
+        </a:solidFill>
+        <a:round/>
+      </a:ln>
+    </cs:spPr>
+  </cs:gridlineMajor>
+  <cs:gridlineMinor>
+    <cs:lnRef idx="0"/>
+    <cs:fillRef idx="0"/>
+    <cs:effectRef idx="0"/>
+    <cs:fontRef idx="minor">
+      <a:schemeClr val="tx1"/>
+    </cs:fontRef>
+    <cs:spPr>
+      <a:ln w="9525" cap="flat" cmpd="sng" algn="ctr">
+        <a:solidFill>
+          <a:schemeClr val="tx1">
+            <a:lumMod val="5000"/>
+            <a:lumOff val="95000"/>
+          </a:schemeClr>
+        </a:solidFill>
+        <a:round/>
+      </a:ln>
+    </cs:spPr>
+  </cs:gridlineMinor>
+  <cs:hiLoLine>
+    <cs:lnRef idx="0"/>
+    <cs:fillRef idx="0"/>
+    <cs:effectRef idx="0"/>
+    <cs:fontRef idx="minor">
+      <a:schemeClr val="tx1"/>
+    </cs:fontRef>
+    <cs:spPr>
+      <a:ln w="9525" cap="flat" cmpd="sng" algn="ctr">
+        <a:solidFill>
+          <a:schemeClr val="tx1">
+            <a:lumMod val="75000"/>
+            <a:lumOff val="25000"/>
+          </a:schemeClr>
+        </a:solidFill>
+        <a:round/>
+      </a:ln>
+    </cs:spPr>
+  </cs:hiLoLine>
+  <cs:leaderLine>
+    <cs:lnRef idx="0"/>
+    <cs:fillRef idx="0"/>
+    <cs:effectRef idx="0"/>
+    <cs:fontRef idx="minor">
+      <a:schemeClr val="tx1"/>
+    </cs:fontRef>
+    <cs:spPr>
+      <a:ln w="9525" cap="flat" cmpd="sng" algn="ctr">
+        <a:solidFill>
+          <a:schemeClr val="tx1">
+            <a:lumMod val="35000"/>
+            <a:lumOff val="65000"/>
+          </a:schemeClr>
+        </a:solidFill>
+        <a:round/>
+      </a:ln>
+    </cs:spPr>
+  </cs:leaderLine>
+  <cs:legend>
+    <cs:lnRef idx="0"/>
+    <cs:fillRef idx="0"/>
+    <cs:effectRef idx="0"/>
+    <cs:fontRef idx="minor">
+      <a:schemeClr val="tx1">
+        <a:lumMod val="65000"/>
+        <a:lumOff val="35000"/>
+      </a:schemeClr>
+    </cs:fontRef>
+    <cs:defRPr sz="900" kern="1200"/>
+  </cs:legend>
+  <cs:plotArea mods="allowNoFillOverride allowNoLineOverride">
+    <cs:lnRef idx="0"/>
+    <cs:fillRef idx="0"/>
+    <cs:effectRef idx="0"/>
+    <cs:fontRef idx="minor">
+      <a:schemeClr val="tx1"/>
+    </cs:fontRef>
+  </cs:plotArea>
+  <cs:plotArea3D mods="allowNoFillOverride allowNoLineOverride">
+    <cs:lnRef idx="0"/>
+    <cs:fillRef idx="0"/>
+    <cs:effectRef idx="0"/>
+    <cs:fontRef idx="minor">
+      <a:schemeClr val="tx1"/>
+    </cs:fontRef>
+  </cs:plotArea3D>
+  <cs:seriesAxis>
+    <cs:lnRef idx="0"/>
+    <cs:fillRef idx="0"/>
+    <cs:effectRef idx="0"/>
+    <cs:fontRef idx="minor">
+      <a:schemeClr val="tx1">
+        <a:lumMod val="65000"/>
+        <a:lumOff val="35000"/>
+      </a:schemeClr>
+    </cs:fontRef>
+    <cs:defRPr sz="900" kern="1200"/>
+  </cs:seriesAxis>
+  <cs:seriesLine>
+    <cs:lnRef idx="0"/>
+    <cs:fillRef idx="0"/>
+    <cs:effectRef idx="0"/>
+    <cs:fontRef idx="minor">
+      <a:schemeClr val="tx1"/>
+    </cs:fontRef>
+    <cs:spPr>
+      <a:ln w="9525" cap="flat" cmpd="sng" algn="ctr">
+        <a:solidFill>
+          <a:schemeClr val="tx1">
+            <a:lumMod val="35000"/>
+            <a:lumOff val="65000"/>
+          </a:schemeClr>
+        </a:solidFill>
+        <a:round/>
+      </a:ln>
+    </cs:spPr>
+  </cs:seriesLine>
+  <cs:title>
+    <cs:lnRef idx="0"/>
+    <cs:fillRef idx="0"/>
+    <cs:effectRef idx="0"/>
+    <cs:fontRef idx="minor">
+      <a:schemeClr val="tx1">
+        <a:lumMod val="65000"/>
+        <a:lumOff val="35000"/>
+      </a:schemeClr>
+    </cs:fontRef>
+    <cs:defRPr sz="1400" b="0" kern="1200" spc="0" baseline="0"/>
+  </cs:title>
+  <cs:trendline>
+    <cs:lnRef idx="0">
+      <cs:styleClr val="auto"/>
+    </cs:lnRef>
+    <cs:fillRef idx="0"/>
+    <cs:effectRef idx="0"/>
+    <cs:fontRef idx="minor">
+      <a:schemeClr val="tx1"/>
+    </cs:fontRef>
+    <cs:spPr>
+      <a:ln w="19050" cap="rnd">
+        <a:solidFill>
+          <a:schemeClr val="phClr"/>
+        </a:solidFill>
+        <a:prstDash val="sysDot"/>
+      </a:ln>
+    </cs:spPr>
+  </cs:trendline>
+  <cs:trendlineLabel>
+    <cs:lnRef idx="0"/>
+    <cs:fillRef idx="0"/>
+    <cs:effectRef idx="0"/>
+    <cs:fontRef idx="minor">
+      <a:schemeClr val="tx1">
+        <a:lumMod val="65000"/>
+        <a:lumOff val="35000"/>
+      </a:schemeClr>
+    </cs:fontRef>
+    <cs:defRPr sz="900" kern="1200"/>
+  </cs:trendlineLabel>
+  <cs:upBar>
+    <cs:lnRef idx="0"/>
+    <cs:fillRef idx="0"/>
+    <cs:effectRef idx="0"/>
+    <cs:fontRef idx="minor">
+      <a:schemeClr val="dk1"/>
+    </cs:fontRef>
+    <cs:spPr>
+      <a:solidFill>
+        <a:schemeClr val="lt1"/>
+      </a:solidFill>
+      <a:ln w="9525">
+        <a:solidFill>
+          <a:schemeClr val="tx1">
+            <a:lumMod val="15000"/>
+            <a:lumOff val="85000"/>
+          </a:schemeClr>
+        </a:solidFill>
+      </a:ln>
+    </cs:spPr>
+  </cs:upBar>
+  <cs:valueAxis>
+    <cs:lnRef idx="0"/>
+    <cs:fillRef idx="0"/>
+    <cs:effectRef idx="0"/>
+    <cs:fontRef idx="minor">
+      <a:schemeClr val="tx1">
+        <a:lumMod val="65000"/>
+        <a:lumOff val="35000"/>
+      </a:schemeClr>
+    </cs:fontRef>
+    <cs:defRPr sz="900" kern="1200"/>
+  </cs:valueAxis>
+  <cs:wall>
+    <cs:lnRef idx="0"/>
+    <cs:fillRef idx="0"/>
+    <cs:effectRef idx="0"/>
+    <cs:fontRef idx="minor">
+      <a:schemeClr val="tx1"/>
+    </cs:fontRef>
+    <cs:spPr>
+      <a:noFill/>
+      <a:ln>
+        <a:noFill/>
+      </a:ln>
+    </cs:spPr>
+  </cs:wall>
+</cs:chartStyle>
+</file>
+
+<file path=word/charts/style2.xml><?xml version="1.0" encoding="utf-8"?>
+<cs:chartStyle xmlns:cs="http://schemas.microsoft.com/office/drawing/2012/chartStyle" xmlns:a="http://schemas.openxmlformats.org/drawingml/2006/main" id="227">
+  <cs:axisTitle>
+    <cs:lnRef idx="0"/>
+    <cs:fillRef idx="0"/>
+    <cs:effectRef idx="0"/>
+    <cs:fontRef idx="minor">
+      <a:schemeClr val="tx1">
+        <a:lumMod val="65000"/>
+        <a:lumOff val="35000"/>
+      </a:schemeClr>
+    </cs:fontRef>
+    <cs:defRPr sz="1000" kern="1200"/>
+  </cs:axisTitle>
+  <cs:categoryAxis>
+    <cs:lnRef idx="0"/>
+    <cs:fillRef idx="0"/>
+    <cs:effectRef idx="0"/>
+    <cs:fontRef idx="minor">
+      <a:schemeClr val="tx1">
+        <a:lumMod val="65000"/>
+        <a:lumOff val="35000"/>
+      </a:schemeClr>
+    </cs:fontRef>
+    <cs:spPr>
+      <a:ln w="9525" cap="flat" cmpd="sng" algn="ctr">
+        <a:solidFill>
+          <a:schemeClr val="tx1">
+            <a:lumMod val="15000"/>
+            <a:lumOff val="85000"/>
+          </a:schemeClr>
+        </a:solidFill>
+        <a:round/>
+      </a:ln>
+    </cs:spPr>
+    <cs:defRPr sz="900" kern="1200"/>
+  </cs:categoryAxis>
+  <cs:chartArea mods="allowNoFillOverride allowNoLineOverride">
+    <cs:lnRef idx="0"/>
+    <cs:fillRef idx="0"/>
+    <cs:effectRef idx="0"/>
+    <cs:fontRef idx="minor">
+      <a:schemeClr val="tx1"/>
+    </cs:fontRef>
+    <cs:spPr>
+      <a:solidFill>
+        <a:schemeClr val="bg1"/>
+      </a:solidFill>
+      <a:ln w="9525" cap="flat" cmpd="sng" algn="ctr">
+        <a:solidFill>
+          <a:schemeClr val="tx1">
+            <a:lumMod val="15000"/>
+            <a:lumOff val="85000"/>
+          </a:schemeClr>
+        </a:solidFill>
+        <a:round/>
+      </a:ln>
+    </cs:spPr>
+    <cs:defRPr sz="1000" kern="1200"/>
+  </cs:chartArea>
+  <cs:dataLabel>
+    <cs:lnRef idx="0"/>
+    <cs:fillRef idx="0"/>
+    <cs:effectRef idx="0"/>
+    <cs:fontRef idx="minor">
+      <a:schemeClr val="tx1">
+        <a:lumMod val="75000"/>
+        <a:lumOff val="25000"/>
+      </a:schemeClr>
+    </cs:fontRef>
+    <cs:defRPr sz="900" kern="1200"/>
+  </cs:dataLabel>
+  <cs:dataLabelCallout>
+    <cs:lnRef idx="0"/>
+    <cs:fillRef idx="0"/>
+    <cs:effectRef idx="0"/>
+    <cs:fontRef idx="minor">
+      <a:schemeClr val="dk1">
+        <a:lumMod val="65000"/>
+        <a:lumOff val="35000"/>
+      </a:schemeClr>
+    </cs:fontRef>
+    <cs:spPr>
+      <a:solidFill>
+        <a:schemeClr val="lt1"/>
+      </a:solidFill>
+      <a:ln>
+        <a:solidFill>
+          <a:schemeClr val="dk1">
+            <a:lumMod val="25000"/>
+            <a:lumOff val="75000"/>
+          </a:schemeClr>
+        </a:solidFill>
+      </a:ln>
+    </cs:spPr>
+    <cs:defRPr sz="900" kern="1200"/>
+    <cs:bodyPr rot="0" spcFirstLastPara="1" vertOverflow="clip" horzOverflow="clip" vert="horz" wrap="square" lIns="36576" tIns="18288" rIns="36576" bIns="18288" anchor="ctr" anchorCtr="1">
+      <a:spAutoFit/>
+    </cs:bodyPr>
+  </cs:dataLabelCallout>
+  <cs:dataPoint>
+    <cs:lnRef idx="0"/>
+    <cs:fillRef idx="1">
+      <cs:styleClr val="auto"/>
+    </cs:fillRef>
+    <cs:effectRef idx="0"/>
+    <cs:fontRef idx="minor">
+      <a:schemeClr val="tx1"/>
+    </cs:fontRef>
+    <cs:spPr>
+      <a:solidFill>
+        <a:schemeClr val="phClr"/>
+      </a:solidFill>
+    </cs:spPr>
+  </cs:dataPoint>
+  <cs:dataPoint3D>
+    <cs:lnRef idx="0"/>
+    <cs:fillRef idx="1">
+      <cs:styleClr val="auto"/>
+    </cs:fillRef>
+    <cs:effectRef idx="0"/>
+    <cs:fontRef idx="minor">
+      <a:schemeClr val="tx1"/>
+    </cs:fontRef>
+    <cs:spPr>
+      <a:solidFill>
+        <a:schemeClr val="phClr"/>
+      </a:solidFill>
+    </cs:spPr>
+  </cs:dataPoint3D>
+  <cs:dataPointLine>
+    <cs:lnRef idx="0">
+      <cs:styleClr val="auto"/>
+    </cs:lnRef>
+    <cs:fillRef idx="1"/>
+    <cs:effectRef idx="0"/>
+    <cs:fontRef idx="minor">
+      <a:schemeClr val="tx1"/>
+    </cs:fontRef>
+    <cs:spPr>
+      <a:ln w="28575" cap="rnd">
+        <a:solidFill>
+          <a:schemeClr val="phClr"/>
+        </a:solidFill>
+        <a:round/>
+      </a:ln>
+    </cs:spPr>
+  </cs:dataPointLine>
+  <cs:dataPointMarker>
+    <cs:lnRef idx="0">
+      <cs:styleClr val="auto"/>
+    </cs:lnRef>
+    <cs:fillRef idx="1">
+      <cs:styleClr val="auto"/>
+    </cs:fillRef>
+    <cs:effectRef idx="0"/>
+    <cs:fontRef idx="minor">
+      <a:schemeClr val="tx1"/>
+    </cs:fontRef>
+    <cs:spPr>
+      <a:solidFill>
+        <a:schemeClr val="phClr"/>
+      </a:solidFill>
+      <a:ln w="9525">
+        <a:solidFill>
+          <a:schemeClr val="phClr"/>
+        </a:solidFill>
+      </a:ln>
+    </cs:spPr>
+  </cs:dataPointMarker>
+  <cs:dataPointMarkerLayout symbol="circle" size="5"/>
+  <cs:dataPointWireframe>
+    <cs:lnRef idx="0">
+      <cs:styleClr val="auto"/>
+    </cs:lnRef>
+    <cs:fillRef idx="1"/>
+    <cs:effectRef idx="0"/>
+    <cs:fontRef idx="minor">
+      <a:schemeClr val="tx1"/>
+    </cs:fontRef>
+    <cs:spPr>
+      <a:ln w="9525" cap="rnd">
+        <a:solidFill>
+          <a:schemeClr val="phClr"/>
+        </a:solidFill>
+        <a:round/>
+      </a:ln>
+    </cs:spPr>
+  </cs:dataPointWireframe>
+  <cs:dataTable>
+    <cs:lnRef idx="0"/>
+    <cs:fillRef idx="0"/>
+    <cs:effectRef idx="0"/>
+    <cs:fontRef idx="minor">
+      <a:schemeClr val="tx1">
+        <a:lumMod val="65000"/>
+        <a:lumOff val="35000"/>
+      </a:schemeClr>
+    </cs:fontRef>
+    <cs:spPr>
+      <a:noFill/>
+      <a:ln w="9525" cap="flat" cmpd="sng" algn="ctr">
+        <a:solidFill>
+          <a:schemeClr val="tx1">
+            <a:lumMod val="15000"/>
+            <a:lumOff val="85000"/>
+          </a:schemeClr>
+        </a:solidFill>
+        <a:round/>
+      </a:ln>
+    </cs:spPr>
+    <cs:defRPr sz="900" kern="1200"/>
+  </cs:dataTable>
+  <cs:downBar>
+    <cs:lnRef idx="0"/>
+    <cs:fillRef idx="0"/>
+    <cs:effectRef idx="0"/>
+    <cs:fontRef idx="minor">
+      <a:schemeClr val="dk1"/>
+    </cs:fontRef>
+    <cs:spPr>
+      <a:solidFill>
+        <a:schemeClr val="dk1">
+          <a:lumMod val="65000"/>
+          <a:lumOff val="35000"/>
+        </a:schemeClr>
+      </a:solidFill>
+      <a:ln w="9525">
+        <a:solidFill>
+          <a:schemeClr val="tx1">
+            <a:lumMod val="65000"/>
+            <a:lumOff val="35000"/>
+          </a:schemeClr>
+        </a:solidFill>
+      </a:ln>
+    </cs:spPr>
+  </cs:downBar>
+  <cs:dropLine>
+    <cs:lnRef idx="0"/>
+    <cs:fillRef idx="0"/>
+    <cs:effectRef idx="0"/>
+    <cs:fontRef idx="minor">
+      <a:schemeClr val="tx1"/>
+    </cs:fontRef>
+    <cs:spPr>
+      <a:ln w="9525" cap="flat" cmpd="sng" algn="ctr">
+        <a:solidFill>
+          <a:schemeClr val="tx1">
+            <a:lumMod val="35000"/>
+            <a:lumOff val="65000"/>
+          </a:schemeClr>
+        </a:solidFill>
+        <a:round/>
+      </a:ln>
+    </cs:spPr>
+  </cs:dropLine>
+  <cs:errorBar>
+    <cs:lnRef idx="0"/>
+    <cs:fillRef idx="0"/>
+    <cs:effectRef idx="0"/>
+    <cs:fontRef idx="minor">
+      <a:schemeClr val="tx1"/>
+    </cs:fontRef>
+    <cs:spPr>
+      <a:ln w="9525" cap="flat" cmpd="sng" algn="ctr">
+        <a:solidFill>
+          <a:schemeClr val="tx1">
+            <a:lumMod val="65000"/>
+            <a:lumOff val="35000"/>
+          </a:schemeClr>
+        </a:solidFill>
+        <a:round/>
+      </a:ln>
+    </cs:spPr>
+  </cs:errorBar>
+  <cs:floor>
+    <cs:lnRef idx="0"/>
+    <cs:fillRef idx="0"/>
+    <cs:effectRef idx="0"/>
+    <cs:fontRef idx="minor">
+      <a:schemeClr val="tx1"/>
+    </cs:fontRef>
+    <cs:spPr>
+      <a:noFill/>
+      <a:ln>
+        <a:noFill/>
+      </a:ln>
+    </cs:spPr>
+  </cs:floor>
+  <cs:gridlineMajor>
+    <cs:lnRef idx="0"/>
+    <cs:fillRef idx="0"/>
+    <cs:effectRef idx="0"/>
+    <cs:fontRef idx="minor">
+      <a:schemeClr val="tx1"/>
+    </cs:fontRef>
+    <cs:spPr>
+      <a:ln w="9525" cap="flat" cmpd="sng" algn="ctr">
+        <a:solidFill>
+          <a:schemeClr val="tx1">
+            <a:lumMod val="15000"/>
+            <a:lumOff val="85000"/>
+          </a:schemeClr>
+        </a:solidFill>
+        <a:round/>
+      </a:ln>
+    </cs:spPr>
+  </cs:gridlineMajor>
+  <cs:gridlineMinor>
+    <cs:lnRef idx="0"/>
+    <cs:fillRef idx="0"/>
+    <cs:effectRef idx="0"/>
+    <cs:fontRef idx="minor">
+      <a:schemeClr val="tx1"/>
+    </cs:fontRef>
+    <cs:spPr>
+      <a:ln w="9525" cap="flat" cmpd="sng" algn="ctr">
+        <a:solidFill>
+          <a:schemeClr val="tx1">
+            <a:lumMod val="5000"/>
+            <a:lumOff val="95000"/>
+          </a:schemeClr>
+        </a:solidFill>
+        <a:round/>
+      </a:ln>
+    </cs:spPr>
+  </cs:gridlineMinor>
+  <cs:hiLoLine>
+    <cs:lnRef idx="0"/>
+    <cs:fillRef idx="0"/>
+    <cs:effectRef idx="0"/>
+    <cs:fontRef idx="minor">
+      <a:schemeClr val="tx1"/>
+    </cs:fontRef>
+    <cs:spPr>
+      <a:ln w="9525" cap="flat" cmpd="sng" algn="ctr">
+        <a:solidFill>
+          <a:schemeClr val="tx1">
+            <a:lumMod val="75000"/>
+            <a:lumOff val="25000"/>
+          </a:schemeClr>
+        </a:solidFill>
+        <a:round/>
+      </a:ln>
+    </cs:spPr>
+  </cs:hiLoLine>
+  <cs:leaderLine>
+    <cs:lnRef idx="0"/>
+    <cs:fillRef idx="0"/>
+    <cs:effectRef idx="0"/>
+    <cs:fontRef idx="minor">
+      <a:schemeClr val="tx1"/>
+    </cs:fontRef>
+    <cs:spPr>
+      <a:ln w="9525" cap="flat" cmpd="sng" algn="ctr">
+        <a:solidFill>
+          <a:schemeClr val="tx1">
+            <a:lumMod val="35000"/>
+            <a:lumOff val="65000"/>
+          </a:schemeClr>
+        </a:solidFill>
+        <a:round/>
+      </a:ln>
+    </cs:spPr>
+  </cs:leaderLine>
+  <cs:legend>
+    <cs:lnRef idx="0"/>
+    <cs:fillRef idx="0"/>
+    <cs:effectRef idx="0"/>
+    <cs:fontRef idx="minor">
+      <a:schemeClr val="tx1">
+        <a:lumMod val="65000"/>
+        <a:lumOff val="35000"/>
+      </a:schemeClr>
+    </cs:fontRef>
+    <cs:defRPr sz="900" kern="1200"/>
+  </cs:legend>
+  <cs:plotArea mods="allowNoFillOverride allowNoLineOverride">
+    <cs:lnRef idx="0"/>
+    <cs:fillRef idx="0"/>
+    <cs:effectRef idx="0"/>
+    <cs:fontRef idx="minor">
+      <a:schemeClr val="tx1"/>
+    </cs:fontRef>
+  </cs:plotArea>
+  <cs:plotArea3D mods="allowNoFillOverride allowNoLineOverride">
+    <cs:lnRef idx="0"/>
+    <cs:fillRef idx="0"/>
+    <cs:effectRef idx="0"/>
+    <cs:fontRef idx="minor">
+      <a:schemeClr val="tx1"/>
+    </cs:fontRef>
+  </cs:plotArea3D>
+  <cs:seriesAxis>
+    <cs:lnRef idx="0"/>
+    <cs:fillRef idx="0"/>
+    <cs:effectRef idx="0"/>
+    <cs:fontRef idx="minor">
+      <a:schemeClr val="tx1">
+        <a:lumMod val="65000"/>
+        <a:lumOff val="35000"/>
+      </a:schemeClr>
+    </cs:fontRef>
+    <cs:defRPr sz="900" kern="1200"/>
+  </cs:seriesAxis>
+  <cs:seriesLine>
+    <cs:lnRef idx="0"/>
+    <cs:fillRef idx="0"/>
+    <cs:effectRef idx="0"/>
+    <cs:fontRef idx="minor">
+      <a:schemeClr val="tx1"/>
+    </cs:fontRef>
+    <cs:spPr>
+      <a:ln w="9525" cap="flat" cmpd="sng" algn="ctr">
+        <a:solidFill>
+          <a:schemeClr val="tx1">
+            <a:lumMod val="35000"/>
+            <a:lumOff val="65000"/>
+          </a:schemeClr>
+        </a:solidFill>
+        <a:round/>
+      </a:ln>
+    </cs:spPr>
+  </cs:seriesLine>
+  <cs:title>
+    <cs:lnRef idx="0"/>
+    <cs:fillRef idx="0"/>
+    <cs:effectRef idx="0"/>
+    <cs:fontRef idx="minor">
+      <a:schemeClr val="tx1">
+        <a:lumMod val="65000"/>
+        <a:lumOff val="35000"/>
+      </a:schemeClr>
+    </cs:fontRef>
+    <cs:defRPr sz="1400" b="0" kern="1200" spc="0" baseline="0"/>
+  </cs:title>
+  <cs:trendline>
+    <cs:lnRef idx="0">
+      <cs:styleClr val="auto"/>
+    </cs:lnRef>
+    <cs:fillRef idx="0"/>
+    <cs:effectRef idx="0"/>
+    <cs:fontRef idx="minor">
+      <a:schemeClr val="tx1"/>
+    </cs:fontRef>
+    <cs:spPr>
+      <a:ln w="19050" cap="rnd">
+        <a:solidFill>
+          <a:schemeClr val="phClr"/>
+        </a:solidFill>
+        <a:prstDash val="sysDot"/>
+      </a:ln>
+    </cs:spPr>
+  </cs:trendline>
+  <cs:trendlineLabel>
+    <cs:lnRef idx="0"/>
+    <cs:fillRef idx="0"/>
+    <cs:effectRef idx="0"/>
+    <cs:fontRef idx="minor">
+      <a:schemeClr val="tx1">
+        <a:lumMod val="65000"/>
+        <a:lumOff val="35000"/>
+      </a:schemeClr>
+    </cs:fontRef>
+    <cs:defRPr sz="900" kern="1200"/>
+  </cs:trendlineLabel>
+  <cs:upBar>
+    <cs:lnRef idx="0"/>
+    <cs:fillRef idx="0"/>
+    <cs:effectRef idx="0"/>
+    <cs:fontRef idx="minor">
+      <a:schemeClr val="dk1"/>
+    </cs:fontRef>
+    <cs:spPr>
+      <a:solidFill>
+        <a:schemeClr val="lt1"/>
+      </a:solidFill>
+      <a:ln w="9525">
+        <a:solidFill>
+          <a:schemeClr val="tx1">
+            <a:lumMod val="15000"/>
+            <a:lumOff val="85000"/>
+          </a:schemeClr>
+        </a:solidFill>
+      </a:ln>
+    </cs:spPr>
+  </cs:upBar>
+  <cs:valueAxis>
+    <cs:lnRef idx="0"/>
+    <cs:fillRef idx="0"/>
+    <cs:effectRef idx="0"/>
+    <cs:fontRef idx="minor">
+      <a:schemeClr val="tx1">
+        <a:lumMod val="65000"/>
+        <a:lumOff val="35000"/>
+      </a:schemeClr>
+    </cs:fontRef>
+    <cs:defRPr sz="900" kern="1200"/>
+  </cs:valueAxis>
+  <cs:wall>
+    <cs:lnRef idx="0"/>
+    <cs:fillRef idx="0"/>
+    <cs:effectRef idx="0"/>
+    <cs:fontRef idx="minor">
+      <a:schemeClr val="tx1"/>
+    </cs:fontRef>
+    <cs:spPr>
+      <a:noFill/>
+      <a:ln>
+        <a:noFill/>
+      </a:ln>
+    </cs:spPr>
+  </cs:wall>
+</cs:chartStyle>
+</file>
+
+<file path=word/charts/style3.xml><?xml version="1.0" encoding="utf-8"?>
+<cs:chartStyle xmlns:cs="http://schemas.microsoft.com/office/drawing/2012/chartStyle" xmlns:a="http://schemas.openxmlformats.org/drawingml/2006/main" id="201">
+  <cs:axisTitle>
+    <cs:lnRef idx="0"/>
+    <cs:fillRef idx="0"/>
+    <cs:effectRef idx="0"/>
+    <cs:fontRef idx="minor">
+      <a:schemeClr val="tx1">
+        <a:lumMod val="65000"/>
+        <a:lumOff val="35000"/>
+      </a:schemeClr>
+    </cs:fontRef>
+    <cs:defRPr sz="1000" kern="1200"/>
+  </cs:axisTitle>
+  <cs:categoryAxis>
+    <cs:lnRef idx="0"/>
+    <cs:fillRef idx="0"/>
+    <cs:effectRef idx="0"/>
+    <cs:fontRef idx="minor">
+      <a:schemeClr val="tx1">
+        <a:lumMod val="65000"/>
+        <a:lumOff val="35000"/>
+      </a:schemeClr>
+    </cs:fontRef>
+    <cs:spPr>
+      <a:ln w="9525" cap="flat" cmpd="sng" algn="ctr">
+        <a:solidFill>
+          <a:schemeClr val="tx1">
+            <a:lumMod val="15000"/>
+            <a:lumOff val="85000"/>
+          </a:schemeClr>
+        </a:solidFill>
+        <a:round/>
+      </a:ln>
+    </cs:spPr>
+    <cs:defRPr sz="900" kern="1200"/>
+  </cs:categoryAxis>
+  <cs:chartArea mods="allowNoFillOverride allowNoLineOverride">
+    <cs:lnRef idx="0"/>
+    <cs:fillRef idx="0"/>
+    <cs:effectRef idx="0"/>
+    <cs:fontRef idx="minor">
+      <a:schemeClr val="tx1"/>
+    </cs:fontRef>
+    <cs:spPr>
+      <a:solidFill>
+        <a:schemeClr val="bg1"/>
+      </a:solidFill>
+      <a:ln w="9525" cap="flat" cmpd="sng" algn="ctr">
+        <a:solidFill>
+          <a:schemeClr val="tx1">
+            <a:lumMod val="15000"/>
+            <a:lumOff val="85000"/>
+          </a:schemeClr>
+        </a:solidFill>
+        <a:round/>
+      </a:ln>
+    </cs:spPr>
+    <cs:defRPr sz="1000" kern="1200"/>
+  </cs:chartArea>
+  <cs:dataLabel>
+    <cs:lnRef idx="0"/>
+    <cs:fillRef idx="0"/>
+    <cs:effectRef idx="0"/>
+    <cs:fontRef idx="minor">
+      <a:schemeClr val="tx1">
+        <a:lumMod val="75000"/>
+        <a:lumOff val="25000"/>
+      </a:schemeClr>
+    </cs:fontRef>
+    <cs:defRPr sz="900" kern="1200"/>
+  </cs:dataLabel>
+  <cs:dataLabelCallout>
+    <cs:lnRef idx="0"/>
+    <cs:fillRef idx="0"/>
+    <cs:effectRef idx="0"/>
+    <cs:fontRef idx="minor">
+      <a:schemeClr val="dk1">
+        <a:lumMod val="65000"/>
+        <a:lumOff val="35000"/>
+      </a:schemeClr>
+    </cs:fontRef>
+    <cs:spPr>
+      <a:solidFill>
+        <a:schemeClr val="lt1"/>
+      </a:solidFill>
+      <a:ln>
+        <a:solidFill>
+          <a:schemeClr val="dk1">
+            <a:lumMod val="25000"/>
+            <a:lumOff val="75000"/>
+          </a:schemeClr>
+        </a:solidFill>
+      </a:ln>
+    </cs:spPr>
+    <cs:defRPr sz="900" kern="1200"/>
+    <cs:bodyPr rot="0" spcFirstLastPara="1" vertOverflow="clip" horzOverflow="clip" vert="horz" wrap="square" lIns="36576" tIns="18288" rIns="36576" bIns="18288" anchor="ctr" anchorCtr="1">
+      <a:spAutoFit/>
+    </cs:bodyPr>
+  </cs:dataLabelCallout>
+  <cs:dataPoint>
+    <cs:lnRef idx="0"/>
+    <cs:fillRef idx="1">
+      <cs:styleClr val="auto"/>
+    </cs:fillRef>
+    <cs:effectRef idx="0"/>
+    <cs:fontRef idx="minor">
+      <a:schemeClr val="tx1"/>
+    </cs:fontRef>
+  </cs:dataPoint>
+  <cs:dataPoint3D>
+    <cs:lnRef idx="0"/>
+    <cs:fillRef idx="1">
+      <cs:styleClr val="auto"/>
+    </cs:fillRef>
+    <cs:effectRef idx="0"/>
+    <cs:fontRef idx="minor">
+      <a:schemeClr val="tx1"/>
+    </cs:fontRef>
+  </cs:dataPoint3D>
+  <cs:dataPointLine>
+    <cs:lnRef idx="0">
+      <cs:styleClr val="auto"/>
+    </cs:lnRef>
+    <cs:fillRef idx="1"/>
+    <cs:effectRef idx="0"/>
+    <cs:fontRef idx="minor">
+      <a:schemeClr val="tx1"/>
+    </cs:fontRef>
+    <cs:spPr>
+      <a:ln w="28575" cap="rnd">
+        <a:solidFill>
+          <a:schemeClr val="phClr"/>
+        </a:solidFill>
+        <a:round/>
+      </a:ln>
+    </cs:spPr>
+  </cs:dataPointLine>
+  <cs:dataPointMarker>
+    <cs:lnRef idx="0">
+      <cs:styleClr val="auto"/>
+    </cs:lnRef>
+    <cs:fillRef idx="1">
+      <cs:styleClr val="auto"/>
+    </cs:fillRef>
+    <cs:effectRef idx="0"/>
+    <cs:fontRef idx="minor">
+      <a:schemeClr val="tx1"/>
+    </cs:fontRef>
+    <cs:spPr>
+      <a:ln w="9525">
+        <a:solidFill>
+          <a:schemeClr val="phClr"/>
+        </a:solidFill>
+      </a:ln>
+    </cs:spPr>
+  </cs:dataPointMarker>
+  <cs:dataPointMarkerLayout symbol="circle" size="5"/>
+  <cs:dataPointWireframe>
+    <cs:lnRef idx="0">
+      <cs:styleClr val="auto"/>
+    </cs:lnRef>
+    <cs:fillRef idx="1"/>
+    <cs:effectRef idx="0"/>
+    <cs:fontRef idx="minor">
+      <a:schemeClr val="tx1"/>
+    </cs:fontRef>
+    <cs:spPr>
+      <a:ln w="9525" cap="rnd">
+        <a:solidFill>
+          <a:schemeClr val="phClr"/>
+        </a:solidFill>
+        <a:round/>
+      </a:ln>
+    </cs:spPr>
+  </cs:dataPointWireframe>
+  <cs:dataTable>
+    <cs:lnRef idx="0"/>
+    <cs:fillRef idx="0"/>
+    <cs:effectRef idx="0"/>
+    <cs:fontRef idx="minor">
+      <a:schemeClr val="tx1">
+        <a:lumMod val="65000"/>
+        <a:lumOff val="35000"/>
+      </a:schemeClr>
+    </cs:fontRef>
+    <cs:spPr>
+      <a:noFill/>
+      <a:ln w="9525" cap="flat" cmpd="sng" algn="ctr">
+        <a:solidFill>
+          <a:schemeClr val="tx1">
+            <a:lumMod val="15000"/>
+            <a:lumOff val="85000"/>
+          </a:schemeClr>
+        </a:solidFill>
+        <a:round/>
+      </a:ln>
+    </cs:spPr>
+    <cs:defRPr sz="900" kern="1200"/>
+  </cs:dataTable>
+  <cs:downBar>
+    <cs:lnRef idx="0"/>
+    <cs:fillRef idx="0"/>
+    <cs:effectRef idx="0"/>
+    <cs:fontRef idx="minor">
+      <a:schemeClr val="dk1"/>
+    </cs:fontRef>
+    <cs:spPr>
+      <a:solidFill>
+        <a:schemeClr val="dk1">
+          <a:lumMod val="65000"/>
+          <a:lumOff val="35000"/>
+        </a:schemeClr>
+      </a:solidFill>
+      <a:ln w="9525">
+        <a:solidFill>
+          <a:schemeClr val="tx1">
+            <a:lumMod val="65000"/>
+            <a:lumOff val="35000"/>
+          </a:schemeClr>
+        </a:solidFill>
+      </a:ln>
+    </cs:spPr>
+  </cs:downBar>
+  <cs:dropLine>
+    <cs:lnRef idx="0"/>
+    <cs:fillRef idx="0"/>
+    <cs:effectRef idx="0"/>
+    <cs:fontRef idx="minor">
+      <a:schemeClr val="tx1"/>
+    </cs:fontRef>
+    <cs:spPr>
+      <a:ln w="9525" cap="flat" cmpd="sng" algn="ctr">
+        <a:solidFill>
+          <a:schemeClr val="tx1">
+            <a:lumMod val="35000"/>
+            <a:lumOff val="65000"/>
+          </a:schemeClr>
+        </a:solidFill>
+        <a:round/>
+      </a:ln>
+    </cs:spPr>
+  </cs:dropLine>
+  <cs:errorBar>
+    <cs:lnRef idx="0"/>
+    <cs:fillRef idx="0"/>
+    <cs:effectRef idx="0"/>
+    <cs:fontRef idx="minor">
+      <a:schemeClr val="tx1"/>
+    </cs:fontRef>
+    <cs:spPr>
+      <a:ln w="9525" cap="flat" cmpd="sng" algn="ctr">
+        <a:solidFill>
+          <a:schemeClr val="tx1">
+            <a:lumMod val="65000"/>
+            <a:lumOff val="35000"/>
+          </a:schemeClr>
+        </a:solidFill>
+        <a:round/>
+      </a:ln>
+    </cs:spPr>
+  </cs:errorBar>
+  <cs:floor>
+    <cs:lnRef idx="0"/>
+    <cs:fillRef idx="0"/>
+    <cs:effectRef idx="0"/>
+    <cs:fontRef idx="minor">
+      <a:schemeClr val="tx1"/>
+    </cs:fontRef>
+    <cs:spPr>
+      <a:noFill/>
+      <a:ln>
+        <a:noFill/>
+      </a:ln>
+    </cs:spPr>
+  </cs:floor>
+  <cs:gridlineMajor>
+    <cs:lnRef idx="0"/>
+    <cs:fillRef idx="0"/>
+    <cs:effectRef idx="0"/>
+    <cs:fontRef idx="minor">
+      <a:schemeClr val="tx1"/>
+    </cs:fontRef>
+    <cs:spPr>
+      <a:ln w="9525" cap="flat" cmpd="sng" algn="ctr">
+        <a:solidFill>
+          <a:schemeClr val="tx1">
+            <a:lumMod val="15000"/>
+            <a:lumOff val="85000"/>
+          </a:schemeClr>
+        </a:solidFill>
+        <a:round/>
+      </a:ln>
+    </cs:spPr>
+  </cs:gridlineMajor>
+  <cs:gridlineMinor>
+    <cs:lnRef idx="0"/>
+    <cs:fillRef idx="0"/>
+    <cs:effectRef idx="0"/>
+    <cs:fontRef idx="minor">
+      <a:schemeClr val="tx1"/>
+    </cs:fontRef>
+    <cs:spPr>
+      <a:ln w="9525" cap="flat" cmpd="sng" algn="ctr">
+        <a:solidFill>
+          <a:schemeClr val="tx1">
+            <a:lumMod val="5000"/>
+            <a:lumOff val="95000"/>
+          </a:schemeClr>
+        </a:solidFill>
+        <a:round/>
+      </a:ln>
+    </cs:spPr>
+  </cs:gridlineMinor>
+  <cs:hiLoLine>
+    <cs:lnRef idx="0"/>
+    <cs:fillRef idx="0"/>
+    <cs:effectRef idx="0"/>
+    <cs:fontRef idx="minor">
+      <a:schemeClr val="tx1"/>
+    </cs:fontRef>
+    <cs:spPr>
+      <a:ln w="9525" cap="flat" cmpd="sng" algn="ctr">
+        <a:solidFill>
+          <a:schemeClr val="tx1">
+            <a:lumMod val="75000"/>
+            <a:lumOff val="25000"/>
+          </a:schemeClr>
+        </a:solidFill>
+        <a:round/>
+      </a:ln>
+    </cs:spPr>
+  </cs:hiLoLine>
+  <cs:leaderLine>
+    <cs:lnRef idx="0"/>
+    <cs:fillRef idx="0"/>
+    <cs:effectRef idx="0"/>
+    <cs:fontRef idx="minor">
+      <a:schemeClr val="tx1"/>
+    </cs:fontRef>
+    <cs:spPr>
+      <a:ln w="9525" cap="flat" cmpd="sng" algn="ctr">
+        <a:solidFill>
+          <a:schemeClr val="tx1">
+            <a:lumMod val="35000"/>
+            <a:lumOff val="65000"/>
+          </a:schemeClr>
+        </a:solidFill>
+        <a:round/>
+      </a:ln>
+    </cs:spPr>
+  </cs:leaderLine>
+  <cs:legend>
+    <cs:lnRef idx="0"/>
+    <cs:fillRef idx="0"/>
+    <cs:effectRef idx="0"/>
+    <cs:fontRef idx="minor">
+      <a:schemeClr val="tx1">
+        <a:lumMod val="65000"/>
+        <a:lumOff val="35000"/>
+      </a:schemeClr>
+    </cs:fontRef>
+    <cs:defRPr sz="900" kern="1200"/>
+  </cs:legend>
+  <cs:plotArea mods="allowNoFillOverride allowNoLineOverride">
+    <cs:lnRef idx="0"/>
+    <cs:fillRef idx="0"/>
+    <cs:effectRef idx="0"/>
+    <cs:fontRef idx="minor">
+      <a:schemeClr val="tx1"/>
+    </cs:fontRef>
+  </cs:plotArea>
+  <cs:plotArea3D mods="allowNoFillOverride allowNoLineOverride">
+    <cs:lnRef idx="0"/>
+    <cs:fillRef idx="0"/>
+    <cs:effectRef idx="0"/>
+    <cs:fontRef idx="minor">
+      <a:schemeClr val="tx1"/>
+    </cs:fontRef>
+  </cs:plotArea3D>
+  <cs:seriesAxis>
+    <cs:lnRef idx="0"/>
+    <cs:fillRef idx="0"/>
+    <cs:effectRef idx="0"/>
+    <cs:fontRef idx="minor">
+      <a:schemeClr val="tx1">
+        <a:lumMod val="65000"/>
+        <a:lumOff val="35000"/>
+      </a:schemeClr>
+    </cs:fontRef>
+    <cs:defRPr sz="900" kern="1200"/>
+  </cs:seriesAxis>
+  <cs:seriesLine>
+    <cs:lnRef idx="0"/>
+    <cs:fillRef idx="0"/>
+    <cs:effectRef idx="0"/>
+    <cs:fontRef idx="minor">
+      <a:schemeClr val="tx1"/>
+    </cs:fontRef>
+    <cs:spPr>
+      <a:ln w="9525" cap="flat" cmpd="sng" algn="ctr">
+        <a:solidFill>
+          <a:schemeClr val="tx1">
+            <a:lumMod val="35000"/>
+            <a:lumOff val="65000"/>
+          </a:schemeClr>
+        </a:solidFill>
+        <a:round/>
+      </a:ln>
+    </cs:spPr>
+  </cs:seriesLine>
+  <cs:title>
+    <cs:lnRef idx="0"/>
+    <cs:fillRef idx="0"/>
+    <cs:effectRef idx="0"/>
+    <cs:fontRef idx="minor">
+      <a:schemeClr val="tx1">
+        <a:lumMod val="65000"/>
+        <a:lumOff val="35000"/>
+      </a:schemeClr>
+    </cs:fontRef>
+    <cs:defRPr sz="1400" b="0" kern="1200" spc="0" baseline="0"/>
+  </cs:title>
+  <cs:trendline>
+    <cs:lnRef idx="0">
+      <cs:styleClr val="auto"/>
+    </cs:lnRef>
+    <cs:fillRef idx="0"/>
+    <cs:effectRef idx="0"/>
+    <cs:fontRef idx="minor">
+      <a:schemeClr val="tx1"/>
+    </cs:fontRef>
+    <cs:spPr>
+      <a:ln w="19050" cap="rnd">
+        <a:solidFill>
+          <a:schemeClr val="phClr"/>
+        </a:solidFill>
+        <a:prstDash val="sysDot"/>
+      </a:ln>
+    </cs:spPr>
+  </cs:trendline>
+  <cs:trendlineLabel>
+    <cs:lnRef idx="0"/>
+    <cs:fillRef idx="0"/>
+    <cs:effectRef idx="0"/>
+    <cs:fontRef idx="minor">
+      <a:schemeClr val="tx1">
+        <a:lumMod val="65000"/>
+        <a:lumOff val="35000"/>
+      </a:schemeClr>
+    </cs:fontRef>
+    <cs:defRPr sz="900" kern="1200"/>
+  </cs:trendlineLabel>
+  <cs:upBar>
+    <cs:lnRef idx="0"/>
+    <cs:fillRef idx="0"/>
+    <cs:effectRef idx="0"/>
+    <cs:fontRef idx="minor">
+      <a:schemeClr val="dk1"/>
+    </cs:fontRef>
+    <cs:spPr>
+      <a:solidFill>
+        <a:schemeClr val="lt1"/>
+      </a:solidFill>
+      <a:ln w="9525">
+        <a:solidFill>
+          <a:schemeClr val="tx1">
+            <a:lumMod val="15000"/>
+            <a:lumOff val="85000"/>
+          </a:schemeClr>
+        </a:solidFill>
+      </a:ln>
+    </cs:spPr>
+  </cs:upBar>
+  <cs:valueAxis>
+    <cs:lnRef idx="0"/>
+    <cs:fillRef idx="0"/>
+    <cs:effectRef idx="0"/>
+    <cs:fontRef idx="minor">
+      <a:schemeClr val="tx1">
+        <a:lumMod val="65000"/>
+        <a:lumOff val="35000"/>
+      </a:schemeClr>
+    </cs:fontRef>
+    <cs:defRPr sz="900" kern="1200"/>
+  </cs:valueAxis>
+  <cs:wall>
+    <cs:lnRef idx="0"/>
+    <cs:fillRef idx="0"/>
+    <cs:effectRef idx="0"/>
+    <cs:fontRef idx="minor">
+      <a:schemeClr val="tx1"/>
+    </cs:fontRef>
+    <cs:spPr>
+      <a:noFill/>
+      <a:ln>
+        <a:noFill/>
+      </a:ln>
+    </cs:spPr>
+  </cs:wall>
+</cs:chartStyle>
+</file>
+
+<file path=word/charts/style4.xml><?xml version="1.0" encoding="utf-8"?>
+<cs:chartStyle xmlns:cs="http://schemas.microsoft.com/office/drawing/2012/chartStyle" xmlns:a="http://schemas.openxmlformats.org/drawingml/2006/main" id="227">
+  <cs:axisTitle>
+    <cs:lnRef idx="0"/>
+    <cs:fillRef idx="0"/>
+    <cs:effectRef idx="0"/>
+    <cs:fontRef idx="minor">
+      <a:schemeClr val="tx1">
+        <a:lumMod val="65000"/>
+        <a:lumOff val="35000"/>
+      </a:schemeClr>
+    </cs:fontRef>
+    <cs:defRPr sz="1000" kern="1200"/>
+  </cs:axisTitle>
+  <cs:categoryAxis>
+    <cs:lnRef idx="0"/>
+    <cs:fillRef idx="0"/>
+    <cs:effectRef idx="0"/>
+    <cs:fontRef idx="minor">
+      <a:schemeClr val="tx1">
+        <a:lumMod val="65000"/>
+        <a:lumOff val="35000"/>
+      </a:schemeClr>
+    </cs:fontRef>
+    <cs:spPr>
+      <a:ln w="9525" cap="flat" cmpd="sng" algn="ctr">
+        <a:solidFill>
+          <a:schemeClr val="tx1">
+            <a:lumMod val="15000"/>
+            <a:lumOff val="85000"/>
+          </a:schemeClr>
+        </a:solidFill>
+        <a:round/>
+      </a:ln>
+    </cs:spPr>
+    <cs:defRPr sz="900" kern="1200"/>
+  </cs:categoryAxis>
+  <cs:chartArea mods="allowNoFillOverride allowNoLineOverride">
+    <cs:lnRef idx="0"/>
+    <cs:fillRef idx="0"/>
+    <cs:effectRef idx="0"/>
+    <cs:fontRef idx="minor">
+      <a:schemeClr val="tx1"/>
+    </cs:fontRef>
+    <cs:spPr>
+      <a:solidFill>
+        <a:schemeClr val="bg1"/>
+      </a:solidFill>
+      <a:ln w="9525" cap="flat" cmpd="sng" algn="ctr">
+        <a:solidFill>
+          <a:schemeClr val="tx1">
+            <a:lumMod val="15000"/>
+            <a:lumOff val="85000"/>
+          </a:schemeClr>
+        </a:solidFill>
+        <a:round/>
+      </a:ln>
+    </cs:spPr>
+    <cs:defRPr sz="1000" kern="1200"/>
+  </cs:chartArea>
+  <cs:dataLabel>
+    <cs:lnRef idx="0"/>
+    <cs:fillRef idx="0"/>
+    <cs:effectRef idx="0"/>
+    <cs:fontRef idx="minor">
+      <a:schemeClr val="tx1">
+        <a:lumMod val="75000"/>
+        <a:lumOff val="25000"/>
+      </a:schemeClr>
+    </cs:fontRef>
+    <cs:defRPr sz="900" kern="1200"/>
+  </cs:dataLabel>
+  <cs:dataLabelCallout>
+    <cs:lnRef idx="0"/>
+    <cs:fillRef idx="0"/>
+    <cs:effectRef idx="0"/>
+    <cs:fontRef idx="minor">
+      <a:schemeClr val="dk1">
+        <a:lumMod val="65000"/>
+        <a:lumOff val="35000"/>
+      </a:schemeClr>
+    </cs:fontRef>
+    <cs:spPr>
+      <a:solidFill>
+        <a:schemeClr val="lt1"/>
+      </a:solidFill>
+      <a:ln>
+        <a:solidFill>
+          <a:schemeClr val="dk1">
+            <a:lumMod val="25000"/>
+            <a:lumOff val="75000"/>
+          </a:schemeClr>
+        </a:solidFill>
+      </a:ln>
+    </cs:spPr>
+    <cs:defRPr sz="900" kern="1200"/>
+    <cs:bodyPr rot="0" spcFirstLastPara="1" vertOverflow="clip" horzOverflow="clip" vert="horz" wrap="square" lIns="36576" tIns="18288" rIns="36576" bIns="18288" anchor="ctr" anchorCtr="1">
+      <a:spAutoFit/>
+    </cs:bodyPr>
+  </cs:dataLabelCallout>
+  <cs:dataPoint>
+    <cs:lnRef idx="0"/>
+    <cs:fillRef idx="1">
+      <cs:styleClr val="auto"/>
+    </cs:fillRef>
+    <cs:effectRef idx="0"/>
+    <cs:fontRef idx="minor">
+      <a:schemeClr val="tx1"/>
+    </cs:fontRef>
+    <cs:spPr>
+      <a:solidFill>
+        <a:schemeClr val="phClr"/>
+      </a:solidFill>
+    </cs:spPr>
+  </cs:dataPoint>
+  <cs:dataPoint3D>
+    <cs:lnRef idx="0"/>
+    <cs:fillRef idx="1">
+      <cs:styleClr val="auto"/>
+    </cs:fillRef>
+    <cs:effectRef idx="0"/>
+    <cs:fontRef idx="minor">
+      <a:schemeClr val="tx1"/>
+    </cs:fontRef>
+    <cs:spPr>
+      <a:solidFill>
+        <a:schemeClr val="phClr"/>
+      </a:solidFill>
+    </cs:spPr>
+  </cs:dataPoint3D>
+  <cs:dataPointLine>
+    <cs:lnRef idx="0">
+      <cs:styleClr val="auto"/>
+    </cs:lnRef>
+    <cs:fillRef idx="1"/>
+    <cs:effectRef idx="0"/>
+    <cs:fontRef idx="minor">
+      <a:schemeClr val="tx1"/>
+    </cs:fontRef>
+    <cs:spPr>
+      <a:ln w="28575" cap="rnd">
+        <a:solidFill>
+          <a:schemeClr val="phClr"/>
+        </a:solidFill>
+        <a:round/>
+      </a:ln>
+    </cs:spPr>
+  </cs:dataPointLine>
+  <cs:dataPointMarker>
+    <cs:lnRef idx="0">
+      <cs:styleClr val="auto"/>
+    </cs:lnRef>
+    <cs:fillRef idx="1">
+      <cs:styleClr val="auto"/>
+    </cs:fillRef>
+    <cs:effectRef idx="0"/>
+    <cs:fontRef idx="minor">
+      <a:schemeClr val="tx1"/>
+    </cs:fontRef>
+    <cs:spPr>
+      <a:solidFill>
+        <a:schemeClr val="phClr"/>
+      </a:solidFill>
+      <a:ln w="9525">
+        <a:solidFill>
+          <a:schemeClr val="phClr"/>
+        </a:solidFill>
+      </a:ln>
+    </cs:spPr>
+  </cs:dataPointMarker>
+  <cs:dataPointMarkerLayout symbol="circle" size="5"/>
+  <cs:dataPointWireframe>
+    <cs:lnRef idx="0">
+      <cs:styleClr val="auto"/>
+    </cs:lnRef>
+    <cs:fillRef idx="1"/>
+    <cs:effectRef idx="0"/>
+    <cs:fontRef idx="minor">
+      <a:schemeClr val="tx1"/>
+    </cs:fontRef>
+    <cs:spPr>
+      <a:ln w="9525" cap="rnd">
+        <a:solidFill>
+          <a:schemeClr val="phClr"/>
+        </a:solidFill>
+        <a:round/>
+      </a:ln>
+    </cs:spPr>
+  </cs:dataPointWireframe>
+  <cs:dataTable>
+    <cs:lnRef idx="0"/>
+    <cs:fillRef idx="0"/>
+    <cs:effectRef idx="0"/>
+    <cs:fontRef idx="minor">
+      <a:schemeClr val="tx1">
+        <a:lumMod val="65000"/>
+        <a:lumOff val="35000"/>
+      </a:schemeClr>
+    </cs:fontRef>
+    <cs:spPr>
+      <a:noFill/>
+      <a:ln w="9525" cap="flat" cmpd="sng" algn="ctr">
+        <a:solidFill>
+          <a:schemeClr val="tx1">
+            <a:lumMod val="15000"/>
+            <a:lumOff val="85000"/>
+          </a:schemeClr>
+        </a:solidFill>
+        <a:round/>
+      </a:ln>
+    </cs:spPr>
+    <cs:defRPr sz="900" kern="1200"/>
+  </cs:dataTable>
+  <cs:downBar>
+    <cs:lnRef idx="0"/>
+    <cs:fillRef idx="0"/>
+    <cs:effectRef idx="0"/>
+    <cs:fontRef idx="minor">
+      <a:schemeClr val="dk1"/>
+    </cs:fontRef>
+    <cs:spPr>
+      <a:solidFill>
+        <a:schemeClr val="dk1">
+          <a:lumMod val="65000"/>
+          <a:lumOff val="35000"/>
+        </a:schemeClr>
+      </a:solidFill>
+      <a:ln w="9525">
+        <a:solidFill>
+          <a:schemeClr val="tx1">
+            <a:lumMod val="65000"/>
+            <a:lumOff val="35000"/>
+          </a:schemeClr>
+        </a:solidFill>
+      </a:ln>
+    </cs:spPr>
+  </cs:downBar>
+  <cs:dropLine>
+    <cs:lnRef idx="0"/>
+    <cs:fillRef idx="0"/>
+    <cs:effectRef idx="0"/>
+    <cs:fontRef idx="minor">
+      <a:schemeClr val="tx1"/>
+    </cs:fontRef>
+    <cs:spPr>
+      <a:ln w="9525" cap="flat" cmpd="sng" algn="ctr">
+        <a:solidFill>
+          <a:schemeClr val="tx1">
+            <a:lumMod val="35000"/>
+            <a:lumOff val="65000"/>
+          </a:schemeClr>
+        </a:solidFill>
+        <a:round/>
+      </a:ln>
+    </cs:spPr>
+  </cs:dropLine>
+  <cs:errorBar>
+    <cs:lnRef idx="0"/>
+    <cs:fillRef idx="0"/>
+    <cs:effectRef idx="0"/>
+    <cs:fontRef idx="minor">
+      <a:schemeClr val="tx1"/>
+    </cs:fontRef>
+    <cs:spPr>
+      <a:ln w="9525" cap="flat" cmpd="sng" algn="ctr">
+        <a:solidFill>
+          <a:schemeClr val="tx1">
+            <a:lumMod val="65000"/>
+            <a:lumOff val="35000"/>
+          </a:schemeClr>
+        </a:solidFill>
+        <a:round/>
+      </a:ln>
+    </cs:spPr>
+  </cs:errorBar>
+  <cs:floor>
+    <cs:lnRef idx="0"/>
+    <cs:fillRef idx="0"/>
+    <cs:effectRef idx="0"/>
+    <cs:fontRef idx="minor">
+      <a:schemeClr val="tx1"/>
+    </cs:fontRef>
+    <cs:spPr>
+      <a:noFill/>
+      <a:ln>
+        <a:noFill/>
+      </a:ln>
+    </cs:spPr>
+  </cs:floor>
+  <cs:gridlineMajor>
+    <cs:lnRef idx="0"/>
+    <cs:fillRef idx="0"/>
+    <cs:effectRef idx="0"/>
+    <cs:fontRef idx="minor">
+      <a:schemeClr val="tx1"/>
+    </cs:fontRef>
+    <cs:spPr>
+      <a:ln w="9525" cap="flat" cmpd="sng" algn="ctr">
+        <a:solidFill>
+          <a:schemeClr val="tx1">
+            <a:lumMod val="15000"/>
+            <a:lumOff val="85000"/>
+          </a:schemeClr>
+        </a:solidFill>
+        <a:round/>
+      </a:ln>
+    </cs:spPr>
+  </cs:gridlineMajor>
+  <cs:gridlineMinor>
+    <cs:lnRef idx="0"/>
+    <cs:fillRef idx="0"/>
+    <cs:effectRef idx="0"/>
+    <cs:fontRef idx="minor">
+      <a:schemeClr val="tx1"/>
+    </cs:fontRef>
+    <cs:spPr>
+      <a:ln w="9525" cap="flat" cmpd="sng" algn="ctr">
+        <a:solidFill>
+          <a:schemeClr val="tx1">
+            <a:lumMod val="5000"/>
+            <a:lumOff val="95000"/>
+          </a:schemeClr>
+        </a:solidFill>
+        <a:round/>
+      </a:ln>
+    </cs:spPr>
+  </cs:gridlineMinor>
+  <cs:hiLoLine>
+    <cs:lnRef idx="0"/>
+    <cs:fillRef idx="0"/>
+    <cs:effectRef idx="0"/>
+    <cs:fontRef idx="minor">
+      <a:schemeClr val="tx1"/>
+    </cs:fontRef>
+    <cs:spPr>
+      <a:ln w="9525" cap="flat" cmpd="sng" algn="ctr">
+        <a:solidFill>
+          <a:schemeClr val="tx1">
+            <a:lumMod val="75000"/>
+            <a:lumOff val="25000"/>
+          </a:schemeClr>
+        </a:solidFill>
+        <a:round/>
+      </a:ln>
+    </cs:spPr>
+  </cs:hiLoLine>
+  <cs:leaderLine>
+    <cs:lnRef idx="0"/>
+    <cs:fillRef idx="0"/>
+    <cs:effectRef idx="0"/>
+    <cs:fontRef idx="minor">
+      <a:schemeClr val="tx1"/>
+    </cs:fontRef>
+    <cs:spPr>
+      <a:ln w="9525" cap="flat" cmpd="sng" algn="ctr">
+        <a:solidFill>
+          <a:schemeClr val="tx1">
+            <a:lumMod val="35000"/>
+            <a:lumOff val="65000"/>
+          </a:schemeClr>
+        </a:solidFill>
+        <a:round/>
+      </a:ln>
+    </cs:spPr>
+  </cs:leaderLine>
+  <cs:legend>
+    <cs:lnRef idx="0"/>
+    <cs:fillRef idx="0"/>
+    <cs:effectRef idx="0"/>
+    <cs:fontRef idx="minor">
+      <a:schemeClr val="tx1">
+        <a:lumMod val="65000"/>
+        <a:lumOff val="35000"/>
+      </a:schemeClr>
+    </cs:fontRef>
+    <cs:defRPr sz="900" kern="1200"/>
+  </cs:legend>
+  <cs:plotArea mods="allowNoFillOverride allowNoLineOverride">
+    <cs:lnRef idx="0"/>
+    <cs:fillRef idx="0"/>
+    <cs:effectRef idx="0"/>
+    <cs:fontRef idx="minor">
+      <a:schemeClr val="tx1"/>
+    </cs:fontRef>
+  </cs:plotArea>
+  <cs:plotArea3D mods="allowNoFillOverride allowNoLineOverride">
+    <cs:lnRef idx="0"/>
+    <cs:fillRef idx="0"/>
+    <cs:effectRef idx="0"/>
+    <cs:fontRef idx="minor">
+      <a:schemeClr val="tx1"/>
+    </cs:fontRef>
+  </cs:plotArea3D>
+  <cs:seriesAxis>
+    <cs:lnRef idx="0"/>
+    <cs:fillRef idx="0"/>
+    <cs:effectRef idx="0"/>
+    <cs:fontRef idx="minor">
+      <a:schemeClr val="tx1">
+        <a:lumMod val="65000"/>
+        <a:lumOff val="35000"/>
+      </a:schemeClr>
+    </cs:fontRef>
+    <cs:defRPr sz="900" kern="1200"/>
+  </cs:seriesAxis>
+  <cs:seriesLine>
+    <cs:lnRef idx="0"/>
+    <cs:fillRef idx="0"/>
+    <cs:effectRef idx="0"/>
+    <cs:fontRef idx="minor">
+      <a:schemeClr val="tx1"/>
+    </cs:fontRef>
+    <cs:spPr>
+      <a:ln w="9525" cap="flat" cmpd="sng" algn="ctr">
+        <a:solidFill>
+          <a:schemeClr val="tx1">
+            <a:lumMod val="35000"/>
+            <a:lumOff val="65000"/>
+          </a:schemeClr>
+        </a:solidFill>
+        <a:round/>
+      </a:ln>
+    </cs:spPr>
+  </cs:seriesLine>
+  <cs:title>
+    <cs:lnRef idx="0"/>
+    <cs:fillRef idx="0"/>
+    <cs:effectRef idx="0"/>
+    <cs:fontRef idx="minor">
+      <a:schemeClr val="tx1">
+        <a:lumMod val="65000"/>
+        <a:lumOff val="35000"/>
+      </a:schemeClr>
+    </cs:fontRef>
+    <cs:defRPr sz="1400" b="0" kern="1200" spc="0" baseline="0"/>
+  </cs:title>
+  <cs:trendline>
+    <cs:lnRef idx="0">
+      <cs:styleClr val="auto"/>
+    </cs:lnRef>
+    <cs:fillRef idx="0"/>
+    <cs:effectRef idx="0"/>
+    <cs:fontRef idx="minor">
+      <a:schemeClr val="tx1"/>
+    </cs:fontRef>
+    <cs:spPr>
+      <a:ln w="19050" cap="rnd">
+        <a:solidFill>
+          <a:schemeClr val="phClr"/>
+        </a:solidFill>
+        <a:prstDash val="sysDot"/>
+      </a:ln>
+    </cs:spPr>
+  </cs:trendline>
+  <cs:trendlineLabel>
+    <cs:lnRef idx="0"/>
+    <cs:fillRef idx="0"/>
+    <cs:effectRef idx="0"/>
+    <cs:fontRef idx="minor">
+      <a:schemeClr val="tx1">
+        <a:lumMod val="65000"/>
+        <a:lumOff val="35000"/>
+      </a:schemeClr>
+    </cs:fontRef>
+    <cs:defRPr sz="900" kern="1200"/>
+  </cs:trendlineLabel>
+  <cs:upBar>
+    <cs:lnRef idx="0"/>
+    <cs:fillRef idx="0"/>
+    <cs:effectRef idx="0"/>
+    <cs:fontRef idx="minor">
+      <a:schemeClr val="dk1"/>
+    </cs:fontRef>
+    <cs:spPr>
+      <a:solidFill>
+        <a:schemeClr val="lt1"/>
+      </a:solidFill>
+      <a:ln w="9525">
+        <a:solidFill>
+          <a:schemeClr val="tx1">
+            <a:lumMod val="15000"/>
+            <a:lumOff val="85000"/>
+          </a:schemeClr>
+        </a:solidFill>
+      </a:ln>
+    </cs:spPr>
+  </cs:upBar>
+  <cs:valueAxis>
+    <cs:lnRef idx="0"/>
+    <cs:fillRef idx="0"/>
+    <cs:effectRef idx="0"/>
+    <cs:fontRef idx="minor">
+      <a:schemeClr val="tx1">
+        <a:lumMod val="65000"/>
+        <a:lumOff val="35000"/>
+      </a:schemeClr>
+    </cs:fontRef>
+    <cs:defRPr sz="900" kern="1200"/>
+  </cs:valueAxis>
+  <cs:wall>
+    <cs:lnRef idx="0"/>
+    <cs:fillRef idx="0"/>
+    <cs:effectRef idx="0"/>
+    <cs:fontRef idx="minor">
+      <a:schemeClr val="tx1"/>
+    </cs:fontRef>
+    <cs:spPr>
+      <a:noFill/>
+      <a:ln>
+        <a:noFill/>
+      </a:ln>
+    </cs:spPr>
+  </cs:wall>
+</cs:chartStyle>
+</file>
+
 <file path=word/theme/theme1.xml><?xml version="1.0" encoding="utf-8"?>
 <a:theme xmlns:a="http://schemas.openxmlformats.org/drawingml/2006/main" name="Office Theme">
   <a:themeElements>

</xml_diff>